<commit_message>
new content, updated pdfs
</commit_message>
<xml_diff>
--- a/content/assets/en/download/coating-order.docx
+++ b/content/assets/en/download/coating-order.docx
@@ -1,16 +1,13 @@
 
 <file path=word/document.xml><?xml version="1.0" encoding="utf-8"?>
-<w:document xmlns:wpc="http://schemas.microsoft.com/office/word/2010/wordprocessingCanvas" xmlns:cx="http://schemas.microsoft.com/office/drawing/2014/chartex" xmlns:cx1="http://schemas.microsoft.com/office/drawing/2015/9/8/chartex" xmlns:cx2="http://schemas.microsoft.com/office/drawing/2015/10/21/chartex" xmlns:cx3="http://schemas.microsoft.com/office/drawing/2016/5/9/chartex" xmlns:cx4="http://schemas.microsoft.com/office/drawing/2016/5/10/chartex" xmlns:cx5="http://schemas.microsoft.com/office/drawing/2016/5/11/chartex" xmlns:mc="http://schemas.openxmlformats.org/markup-compatibility/2006" xmlns:o="urn:schemas-microsoft-com:office:office" xmlns:r="http://schemas.openxmlformats.org/officeDocument/2006/relationships" xmlns:m="http://schemas.openxmlformats.org/officeDocument/2006/math" xmlns:v="urn:schemas-microsoft-com:vml" xmlns:wp14="http://schemas.microsoft.com/office/word/2010/wordprocessingDrawing" xmlns:wp="http://schemas.openxmlformats.org/drawingml/2006/wordprocessingDrawing" xmlns:w10="urn:schemas-microsoft-com:office:word" xmlns:w="http://schemas.openxmlformats.org/wordprocessingml/2006/main" xmlns:w14="http://schemas.microsoft.com/office/word/2010/wordml" xmlns:w15="http://schemas.microsoft.com/office/word/2012/wordml" xmlns:w16se="http://schemas.microsoft.com/office/word/2015/wordml/symex" xmlns:wpg="http://schemas.microsoft.com/office/word/2010/wordprocessingGroup" xmlns:wpi="http://schemas.microsoft.com/office/word/2010/wordprocessingInk" xmlns:wne="http://schemas.microsoft.com/office/word/2006/wordml" xmlns:wps="http://schemas.microsoft.com/office/word/2010/wordprocessingShape" mc:Ignorable="w14 w15 w16se wp14">
+<w:document xmlns:wpc="http://schemas.microsoft.com/office/word/2010/wordprocessingCanvas" xmlns:cx="http://schemas.microsoft.com/office/drawing/2014/chartex" xmlns:cx1="http://schemas.microsoft.com/office/drawing/2015/9/8/chartex" xmlns:cx2="http://schemas.microsoft.com/office/drawing/2015/10/21/chartex" xmlns:cx3="http://schemas.microsoft.com/office/drawing/2016/5/9/chartex" xmlns:cx4="http://schemas.microsoft.com/office/drawing/2016/5/10/chartex" xmlns:cx5="http://schemas.microsoft.com/office/drawing/2016/5/11/chartex" xmlns:cx6="http://schemas.microsoft.com/office/drawing/2016/5/12/chartex" xmlns:cx7="http://schemas.microsoft.com/office/drawing/2016/5/13/chartex" xmlns:cx8="http://schemas.microsoft.com/office/drawing/2016/5/14/chartex" xmlns:mc="http://schemas.openxmlformats.org/markup-compatibility/2006" xmlns:o="urn:schemas-microsoft-com:office:office" xmlns:r="http://schemas.openxmlformats.org/officeDocument/2006/relationships" xmlns:m="http://schemas.openxmlformats.org/officeDocument/2006/math" xmlns:v="urn:schemas-microsoft-com:vml" xmlns:wp14="http://schemas.microsoft.com/office/word/2010/wordprocessingDrawing" xmlns:wp="http://schemas.openxmlformats.org/drawingml/2006/wordprocessingDrawing" xmlns:w10="urn:schemas-microsoft-com:office:word" xmlns:w="http://schemas.openxmlformats.org/wordprocessingml/2006/main" xmlns:w14="http://schemas.microsoft.com/office/word/2010/wordml" xmlns:w15="http://schemas.microsoft.com/office/word/2012/wordml" xmlns:w16se="http://schemas.microsoft.com/office/word/2015/wordml/symex" xmlns:wpg="http://schemas.microsoft.com/office/word/2010/wordprocessingGroup" xmlns:wpi="http://schemas.microsoft.com/office/word/2010/wordprocessingInk" xmlns:wne="http://schemas.microsoft.com/office/word/2006/wordml" xmlns:wps="http://schemas.microsoft.com/office/word/2010/wordprocessingShape" mc:Ignorable="w14 w15 w16se wp14">
   <w:body>
     <w:p>
       <w:pPr>
         <w:pStyle w:val="berschrift1"/>
       </w:pPr>
       <w:r>
-        <w:t xml:space="preserve">Coating Order</w:t>
-      </w:r>
-      <w:r>
-        <w:t xml:space="preserve"> </w:t>
+        <w:t xml:space="preserve">Coating Order </w:t>
       </w:r>
     </w:p>
     <w:p>
@@ -18,7 +15,7 @@
         <w:pStyle w:val="StandardKlein"/>
       </w:pPr>
       <w:r>
-        <w:t xml:space="preserve">Please complete the grey boxes</w:t>
+        <w:t>Please complete the grey boxes</w:t>
       </w:r>
     </w:p>
     <w:p>
@@ -26,7 +23,7 @@
         <w:pStyle w:val="StandardKlein"/>
       </w:pPr>
       <w:r>
-        <w:t xml:space="preserve">When completing the form, please pay attention to our leaflet “Important notes for successful coating using the PVD process”</w:t>
+        <w:t>When completing the form, please pay attention to our leaflet “Important notes for successful coating using the PVD process”</w:t>
       </w:r>
     </w:p>
     <w:tbl>
@@ -52,7 +49,7 @@
           </w:tcPr>
           <w:p>
             <w:r>
-              <w:t xml:space="preserve">Company</w:t>
+              <w:t>Company</w:t>
             </w:r>
           </w:p>
         </w:tc>
@@ -77,7 +74,7 @@
           </w:tcPr>
           <w:p>
             <w:r>
-              <w:t xml:space="preserve">Order No.</w:t>
+              <w:t>Order No.</w:t>
             </w:r>
           </w:p>
         </w:tc>
@@ -107,7 +104,7 @@
           </w:tcPr>
           <w:p>
             <w:r>
-              <w:t xml:space="preserve">Department</w:t>
+              <w:t>Department</w:t>
             </w:r>
           </w:p>
         </w:tc>
@@ -132,7 +129,7 @@
           </w:tcPr>
           <w:p>
             <w:r>
-              <w:t xml:space="preserve">Contact person</w:t>
+              <w:t>Contact person</w:t>
             </w:r>
           </w:p>
         </w:tc>
@@ -162,7 +159,7 @@
           </w:tcPr>
           <w:p>
             <w:r>
-              <w:t xml:space="preserve">Street</w:t>
+              <w:t>Street</w:t>
             </w:r>
           </w:p>
         </w:tc>
@@ -187,7 +184,7 @@
           </w:tcPr>
           <w:p>
             <w:r>
-              <w:t xml:space="preserve">Telephone</w:t>
+              <w:t>Telephone</w:t>
             </w:r>
           </w:p>
         </w:tc>
@@ -217,7 +214,7 @@
           </w:tcPr>
           <w:p>
             <w:r>
-              <w:t xml:space="preserve">Post code, town</w:t>
+              <w:t>Post code, town</w:t>
             </w:r>
           </w:p>
         </w:tc>
@@ -242,7 +239,7 @@
           </w:tcPr>
           <w:p>
             <w:r>
-              <w:t xml:space="preserve">E-mail</w:t>
+              <w:t>E-mail</w:t>
             </w:r>
           </w:p>
         </w:tc>
@@ -302,7 +299,7 @@
               <w:rPr>
                 <w:b/>
               </w:rPr>
-              <w:t xml:space="preserve">Required delivery date</w:t>
+              <w:t>Required delivery date</w:t>
             </w:r>
           </w:p>
         </w:tc>
@@ -390,7 +387,29 @@
               <w:rPr>
                 <w:sz w:val="18"/>
               </w:rPr>
-              <w:t xml:space="preserve"> NOK, new date:</w:t>
+              <w:t xml:space="preserve"> NOK, </w:t>
+            </w:r>
+            <w:proofErr w:type="spellStart"/>
+            <w:r>
+              <w:rPr>
+                <w:sz w:val="18"/>
+              </w:rPr>
+              <w:t>neues</w:t>
+            </w:r>
+            <w:proofErr w:type="spellEnd"/>
+            <w:r>
+              <w:rPr>
+                <w:sz w:val="18"/>
+              </w:rPr>
+              <w:t xml:space="preserve"> Datum</w:t>
+            </w:r>
+            <w:bookmarkStart w:id="0" w:name="_GoBack"/>
+            <w:bookmarkEnd w:id="0"/>
+            <w:r>
+              <w:rPr>
+                <w:sz w:val="18"/>
+              </w:rPr>
+              <w:t>:</w:t>
             </w:r>
           </w:p>
         </w:tc>
@@ -415,7 +434,7 @@
               <w:rPr>
                 <w:b/>
               </w:rPr>
-              <w:t xml:space="preserve">Return delivery</w:t>
+              <w:t>Return delivery</w:t>
             </w:r>
           </w:p>
         </w:tc>
@@ -427,6 +446,11 @@
             <w:vAlign w:val="center"/>
           </w:tcPr>
           <w:p>
+            <w:pPr>
+              <w:rPr>
+                <w:lang w:val="fr-CH"/>
+              </w:rPr>
+            </w:pPr>
             <w:sdt>
               <w:sdtPr>
                 <w:id w:val="1575006711"/>
@@ -448,6 +472,9 @@
               </w:sdtContent>
             </w:sdt>
             <w:r>
+              <w:rPr>
+                <w:lang w:val="fr-CH"/>
+              </w:rPr>
               <w:t xml:space="preserve">A-Post (SI) </w:t>
             </w:r>
             <w:sdt>
@@ -471,7 +498,24 @@
               </w:sdtContent>
             </w:sdt>
             <w:r>
-              <w:t xml:space="preserve"> Mond Express (SI) </w:t>
+              <w:rPr>
+                <w:lang w:val="fr-CH"/>
+              </w:rPr>
+              <w:t xml:space="preserve"> </w:t>
+            </w:r>
+            <w:proofErr w:type="spellStart"/>
+            <w:r>
+              <w:rPr>
+                <w:lang w:val="fr-CH"/>
+              </w:rPr>
+              <w:t>Mond</w:t>
+            </w:r>
+            <w:proofErr w:type="spellEnd"/>
+            <w:r>
+              <w:rPr>
+                <w:lang w:val="fr-CH"/>
+              </w:rPr>
+              <w:t xml:space="preserve"> Express (SI) </w:t>
             </w:r>
             <w:sdt>
               <w:sdtPr>
@@ -494,6 +538,9 @@
               </w:sdtContent>
             </w:sdt>
             <w:r>
+              <w:rPr>
+                <w:lang w:val="fr-CH"/>
+              </w:rPr>
               <w:t xml:space="preserve"> Blitz Express (SI)</w:t>
             </w:r>
           </w:p>
@@ -567,7 +614,7 @@
               </w:sdtContent>
             </w:sdt>
             <w:r>
-              <w:t xml:space="preserve">Other:</w:t>
+              <w:t>Other:</w:t>
             </w:r>
           </w:p>
         </w:tc>
@@ -588,13 +635,13 @@
         <w:tblLook w:val="04A0" w:firstRow="1" w:lastRow="0" w:firstColumn="1" w:lastColumn="0" w:noHBand="0" w:noVBand="1"/>
       </w:tblPr>
       <w:tblGrid>
-        <w:gridCol w:w="566"/>
-        <w:gridCol w:w="2963"/>
-        <w:gridCol w:w="992"/>
-        <w:gridCol w:w="851"/>
-        <w:gridCol w:w="1157"/>
-        <w:gridCol w:w="1409"/>
-        <w:gridCol w:w="2267"/>
+        <w:gridCol w:w="587"/>
+        <w:gridCol w:w="2820"/>
+        <w:gridCol w:w="1237"/>
+        <w:gridCol w:w="601"/>
+        <w:gridCol w:w="1363"/>
+        <w:gridCol w:w="1379"/>
+        <w:gridCol w:w="2218"/>
       </w:tblGrid>
       <w:tr>
         <w:trPr>
@@ -602,92 +649,95 @@
         </w:trPr>
         <w:tc>
           <w:tcPr>
-            <w:tcW w:w="566" w:type="dxa"/>
-          </w:tcPr>
-          <w:p>
-            <w:pPr>
-              <w:pStyle w:val="StandardKlein"/>
-            </w:pPr>
-            <w:r>
-              <w:t xml:space="preserve">Item</w:t>
-            </w:r>
-          </w:p>
-        </w:tc>
-        <w:tc>
-          <w:tcPr>
-            <w:tcW w:w="2963" w:type="dxa"/>
-          </w:tcPr>
-          <w:p>
-            <w:pPr>
-              <w:pStyle w:val="StandardKlein"/>
-            </w:pPr>
-            <w:r>
-              <w:t xml:space="preserve">Designation</w:t>
-            </w:r>
-          </w:p>
-        </w:tc>
-        <w:tc>
-          <w:tcPr>
-            <w:tcW w:w="992" w:type="dxa"/>
-          </w:tcPr>
-          <w:p>
-            <w:pPr>
-              <w:pStyle w:val="StandardKlein"/>
-            </w:pPr>
-            <w:r>
-              <w:t xml:space="preserve">Dimensions</w:t>
-            </w:r>
-          </w:p>
-        </w:tc>
-        <w:tc>
-          <w:tcPr>
-            <w:tcW w:w="851" w:type="dxa"/>
-          </w:tcPr>
-          <w:p>
-            <w:pPr>
-              <w:pStyle w:val="StandardKlein"/>
-            </w:pPr>
-            <w:r>
-              <w:t xml:space="preserve">Number</w:t>
-            </w:r>
-          </w:p>
-        </w:tc>
-        <w:tc>
-          <w:tcPr>
-            <w:tcW w:w="1157" w:type="dxa"/>
-          </w:tcPr>
-          <w:p>
-            <w:pPr>
-              <w:pStyle w:val="StandardKlein"/>
-            </w:pPr>
-            <w:r>
-              <w:t xml:space="preserve">Material (carbide, steel grade)</w:t>
-            </w:r>
-          </w:p>
-        </w:tc>
-        <w:tc>
-          <w:tcPr>
-            <w:tcW w:w="1409" w:type="dxa"/>
-          </w:tcPr>
-          <w:p>
-            <w:pPr>
-              <w:pStyle w:val="StandardKlein"/>
-            </w:pPr>
-            <w:r>
-              <w:t xml:space="preserve">Desired coating  Coat thickness</w:t>
-            </w:r>
-          </w:p>
-        </w:tc>
-        <w:tc>
-          <w:tcPr>
-            <w:tcW w:w="2267" w:type="dxa"/>
-          </w:tcPr>
-          <w:p>
-            <w:pPr>
-              <w:pStyle w:val="StandardKlein"/>
-            </w:pPr>
-            <w:r>
-              <w:t xml:space="preserve">Additional services</w:t>
+            <w:tcW w:w="587" w:type="dxa"/>
+          </w:tcPr>
+          <w:p>
+            <w:pPr>
+              <w:pStyle w:val="StandardKlein"/>
+            </w:pPr>
+            <w:r>
+              <w:t>Item</w:t>
+            </w:r>
+          </w:p>
+        </w:tc>
+        <w:tc>
+          <w:tcPr>
+            <w:tcW w:w="2820" w:type="dxa"/>
+          </w:tcPr>
+          <w:p>
+            <w:pPr>
+              <w:pStyle w:val="StandardKlein"/>
+            </w:pPr>
+            <w:r>
+              <w:t>Designation</w:t>
+            </w:r>
+          </w:p>
+        </w:tc>
+        <w:tc>
+          <w:tcPr>
+            <w:tcW w:w="1237" w:type="dxa"/>
+          </w:tcPr>
+          <w:p>
+            <w:pPr>
+              <w:pStyle w:val="StandardKlein"/>
+            </w:pPr>
+            <w:r>
+              <w:t>Dimensions</w:t>
+            </w:r>
+          </w:p>
+        </w:tc>
+        <w:tc>
+          <w:tcPr>
+            <w:tcW w:w="601" w:type="dxa"/>
+          </w:tcPr>
+          <w:p>
+            <w:pPr>
+              <w:pStyle w:val="StandardKlein"/>
+            </w:pPr>
+            <w:r>
+              <w:t>Qty</w:t>
+            </w:r>
+          </w:p>
+        </w:tc>
+        <w:tc>
+          <w:tcPr>
+            <w:tcW w:w="1363" w:type="dxa"/>
+          </w:tcPr>
+          <w:p>
+            <w:pPr>
+              <w:pStyle w:val="StandardKlein"/>
+            </w:pPr>
+            <w:r>
+              <w:t>Material (carbide, steel grade)</w:t>
+            </w:r>
+          </w:p>
+        </w:tc>
+        <w:tc>
+          <w:tcPr>
+            <w:tcW w:w="1379" w:type="dxa"/>
+          </w:tcPr>
+          <w:p>
+            <w:pPr>
+              <w:pStyle w:val="StandardKlein"/>
+            </w:pPr>
+            <w:r>
+              <w:t xml:space="preserve">Desired coating and </w:t>
+            </w:r>
+            <w:r>
+              <w:t>thickness</w:t>
+            </w:r>
+          </w:p>
+        </w:tc>
+        <w:tc>
+          <w:tcPr>
+            <w:tcW w:w="2218" w:type="dxa"/>
+          </w:tcPr>
+          <w:p>
+            <w:pPr>
+              <w:pStyle w:val="StandardKlein"/>
+            </w:pPr>
+            <w:r>
+              <w:t>Additional services</w:t>
             </w:r>
             <w:r>
               <w:rPr>
@@ -707,15 +757,20 @@
               <w:pStyle w:val="StandardKlein"/>
             </w:pPr>
             <w:r>
-              <w:t xml:space="preserve">VB=Pretreatment</w:t>
-            </w:r>
-          </w:p>
-          <w:p>
-            <w:pPr>
-              <w:pStyle w:val="StandardKlein"/>
-            </w:pPr>
-            <w:r>
-              <w:t xml:space="preserve">NB=Post-treatment</w:t>
+              <w:t>VB=</w:t>
+            </w:r>
+            <w:proofErr w:type="spellStart"/>
+            <w:r>
+              <w:t>Pretreatment</w:t>
+            </w:r>
+            <w:proofErr w:type="spellEnd"/>
+          </w:p>
+          <w:p>
+            <w:pPr>
+              <w:pStyle w:val="StandardKlein"/>
+            </w:pPr>
+            <w:r>
+              <w:t>NB=Post-treatment</w:t>
             </w:r>
           </w:p>
         </w:tc>
@@ -726,7 +781,7 @@
         </w:trPr>
         <w:tc>
           <w:tcPr>
-            <w:tcW w:w="566" w:type="dxa"/>
+            <w:tcW w:w="587" w:type="dxa"/>
             <w:shd w:val="clear" w:color="auto" w:fill="FFFFFF" w:themeFill="background1"/>
             <w:vAlign w:val="center"/>
           </w:tcPr>
@@ -735,83 +790,83 @@
               <w:pStyle w:val="StandardKlein"/>
             </w:pPr>
             <w:r>
-              <w:t xml:space="preserve">1</w:t>
-            </w:r>
-          </w:p>
-        </w:tc>
-        <w:tc>
-          <w:tcPr>
-            <w:tcW w:w="2963" w:type="dxa"/>
-            <w:shd w:val="clear" w:color="auto" w:fill="E7E6E6" w:themeFill="background2"/>
-            <w:vAlign w:val="center"/>
-          </w:tcPr>
-          <w:p>
-            <w:pPr>
-              <w:pStyle w:val="StandardKlein"/>
-            </w:pPr>
-          </w:p>
-        </w:tc>
-        <w:tc>
-          <w:tcPr>
-            <w:tcW w:w="992" w:type="dxa"/>
-            <w:shd w:val="clear" w:color="auto" w:fill="E7E6E6" w:themeFill="background2"/>
-            <w:vAlign w:val="center"/>
-          </w:tcPr>
-          <w:p>
-            <w:pPr>
-              <w:pStyle w:val="StandardKlein"/>
-            </w:pPr>
-          </w:p>
-        </w:tc>
-        <w:tc>
-          <w:tcPr>
-            <w:tcW w:w="851" w:type="dxa"/>
-            <w:shd w:val="clear" w:color="auto" w:fill="E7E6E6" w:themeFill="background2"/>
-            <w:vAlign w:val="center"/>
-          </w:tcPr>
-          <w:p>
-            <w:pPr>
-              <w:pStyle w:val="StandardKlein"/>
-            </w:pPr>
-          </w:p>
-        </w:tc>
-        <w:tc>
-          <w:tcPr>
-            <w:tcW w:w="1157" w:type="dxa"/>
-            <w:shd w:val="clear" w:color="auto" w:fill="E7E6E6" w:themeFill="background2"/>
-            <w:vAlign w:val="center"/>
-          </w:tcPr>
-          <w:p>
-            <w:pPr>
-              <w:pStyle w:val="StandardKlein"/>
-            </w:pPr>
-          </w:p>
-        </w:tc>
-        <w:tc>
-          <w:tcPr>
-            <w:tcW w:w="1409" w:type="dxa"/>
-            <w:shd w:val="clear" w:color="auto" w:fill="E7E6E6" w:themeFill="background2"/>
-            <w:vAlign w:val="center"/>
-          </w:tcPr>
-          <w:p>
-            <w:pPr>
-              <w:pStyle w:val="StandardKlein"/>
-            </w:pPr>
-          </w:p>
-          <w:p>
-            <w:pPr>
-              <w:pStyle w:val="StandardKlein"/>
-            </w:pPr>
-          </w:p>
-          <w:p>
-            <w:pPr>
-              <w:pStyle w:val="StandardKlein"/>
-            </w:pPr>
-          </w:p>
-        </w:tc>
-        <w:tc>
-          <w:tcPr>
-            <w:tcW w:w="2267" w:type="dxa"/>
+              <w:t>1</w:t>
+            </w:r>
+          </w:p>
+        </w:tc>
+        <w:tc>
+          <w:tcPr>
+            <w:tcW w:w="2820" w:type="dxa"/>
+            <w:shd w:val="clear" w:color="auto" w:fill="E7E6E6" w:themeFill="background2"/>
+            <w:vAlign w:val="center"/>
+          </w:tcPr>
+          <w:p>
+            <w:pPr>
+              <w:pStyle w:val="StandardKlein"/>
+            </w:pPr>
+          </w:p>
+        </w:tc>
+        <w:tc>
+          <w:tcPr>
+            <w:tcW w:w="1237" w:type="dxa"/>
+            <w:shd w:val="clear" w:color="auto" w:fill="E7E6E6" w:themeFill="background2"/>
+            <w:vAlign w:val="center"/>
+          </w:tcPr>
+          <w:p>
+            <w:pPr>
+              <w:pStyle w:val="StandardKlein"/>
+            </w:pPr>
+          </w:p>
+        </w:tc>
+        <w:tc>
+          <w:tcPr>
+            <w:tcW w:w="601" w:type="dxa"/>
+            <w:shd w:val="clear" w:color="auto" w:fill="E7E6E6" w:themeFill="background2"/>
+            <w:vAlign w:val="center"/>
+          </w:tcPr>
+          <w:p>
+            <w:pPr>
+              <w:pStyle w:val="StandardKlein"/>
+            </w:pPr>
+          </w:p>
+        </w:tc>
+        <w:tc>
+          <w:tcPr>
+            <w:tcW w:w="1363" w:type="dxa"/>
+            <w:shd w:val="clear" w:color="auto" w:fill="E7E6E6" w:themeFill="background2"/>
+            <w:vAlign w:val="center"/>
+          </w:tcPr>
+          <w:p>
+            <w:pPr>
+              <w:pStyle w:val="StandardKlein"/>
+            </w:pPr>
+          </w:p>
+        </w:tc>
+        <w:tc>
+          <w:tcPr>
+            <w:tcW w:w="1379" w:type="dxa"/>
+            <w:shd w:val="clear" w:color="auto" w:fill="E7E6E6" w:themeFill="background2"/>
+            <w:vAlign w:val="center"/>
+          </w:tcPr>
+          <w:p>
+            <w:pPr>
+              <w:pStyle w:val="StandardKlein"/>
+            </w:pPr>
+          </w:p>
+          <w:p>
+            <w:pPr>
+              <w:pStyle w:val="StandardKlein"/>
+            </w:pPr>
+          </w:p>
+          <w:p>
+            <w:pPr>
+              <w:pStyle w:val="StandardKlein"/>
+            </w:pPr>
+          </w:p>
+        </w:tc>
+        <w:tc>
+          <w:tcPr>
+            <w:tcW w:w="2218" w:type="dxa"/>
             <w:shd w:val="clear" w:color="auto" w:fill="E7E6E6" w:themeFill="background2"/>
             <w:vAlign w:val="center"/>
           </w:tcPr>
@@ -948,7 +1003,7 @@
         </w:trPr>
         <w:tc>
           <w:tcPr>
-            <w:tcW w:w="566" w:type="dxa"/>
+            <w:tcW w:w="587" w:type="dxa"/>
             <w:shd w:val="clear" w:color="auto" w:fill="FFFFFF" w:themeFill="background1"/>
             <w:vAlign w:val="center"/>
           </w:tcPr>
@@ -957,73 +1012,73 @@
               <w:pStyle w:val="StandardKlein"/>
             </w:pPr>
             <w:r>
-              <w:t xml:space="preserve">2</w:t>
-            </w:r>
-          </w:p>
-        </w:tc>
-        <w:tc>
-          <w:tcPr>
-            <w:tcW w:w="2963" w:type="dxa"/>
-            <w:shd w:val="clear" w:color="auto" w:fill="E7E6E6" w:themeFill="background2"/>
-            <w:vAlign w:val="center"/>
-          </w:tcPr>
-          <w:p>
-            <w:pPr>
-              <w:pStyle w:val="StandardKlein"/>
-            </w:pPr>
-          </w:p>
-        </w:tc>
-        <w:tc>
-          <w:tcPr>
-            <w:tcW w:w="992" w:type="dxa"/>
-            <w:shd w:val="clear" w:color="auto" w:fill="E7E6E6" w:themeFill="background2"/>
-            <w:vAlign w:val="center"/>
-          </w:tcPr>
-          <w:p>
-            <w:pPr>
-              <w:pStyle w:val="StandardKlein"/>
-            </w:pPr>
-          </w:p>
-        </w:tc>
-        <w:tc>
-          <w:tcPr>
-            <w:tcW w:w="851" w:type="dxa"/>
-            <w:shd w:val="clear" w:color="auto" w:fill="E7E6E6" w:themeFill="background2"/>
-            <w:vAlign w:val="center"/>
-          </w:tcPr>
-          <w:p>
-            <w:pPr>
-              <w:pStyle w:val="StandardKlein"/>
-            </w:pPr>
-          </w:p>
-        </w:tc>
-        <w:tc>
-          <w:tcPr>
-            <w:tcW w:w="1157" w:type="dxa"/>
-            <w:shd w:val="clear" w:color="auto" w:fill="E7E6E6" w:themeFill="background2"/>
-            <w:vAlign w:val="center"/>
-          </w:tcPr>
-          <w:p>
-            <w:pPr>
-              <w:pStyle w:val="StandardKlein"/>
-            </w:pPr>
-          </w:p>
-        </w:tc>
-        <w:tc>
-          <w:tcPr>
-            <w:tcW w:w="1409" w:type="dxa"/>
-            <w:shd w:val="clear" w:color="auto" w:fill="E7E6E6" w:themeFill="background2"/>
-            <w:vAlign w:val="center"/>
-          </w:tcPr>
-          <w:p>
-            <w:pPr>
-              <w:pStyle w:val="StandardKlein"/>
-            </w:pPr>
-          </w:p>
-        </w:tc>
-        <w:tc>
-          <w:tcPr>
-            <w:tcW w:w="2267" w:type="dxa"/>
+              <w:t>2</w:t>
+            </w:r>
+          </w:p>
+        </w:tc>
+        <w:tc>
+          <w:tcPr>
+            <w:tcW w:w="2820" w:type="dxa"/>
+            <w:shd w:val="clear" w:color="auto" w:fill="E7E6E6" w:themeFill="background2"/>
+            <w:vAlign w:val="center"/>
+          </w:tcPr>
+          <w:p>
+            <w:pPr>
+              <w:pStyle w:val="StandardKlein"/>
+            </w:pPr>
+          </w:p>
+        </w:tc>
+        <w:tc>
+          <w:tcPr>
+            <w:tcW w:w="1237" w:type="dxa"/>
+            <w:shd w:val="clear" w:color="auto" w:fill="E7E6E6" w:themeFill="background2"/>
+            <w:vAlign w:val="center"/>
+          </w:tcPr>
+          <w:p>
+            <w:pPr>
+              <w:pStyle w:val="StandardKlein"/>
+            </w:pPr>
+          </w:p>
+        </w:tc>
+        <w:tc>
+          <w:tcPr>
+            <w:tcW w:w="601" w:type="dxa"/>
+            <w:shd w:val="clear" w:color="auto" w:fill="E7E6E6" w:themeFill="background2"/>
+            <w:vAlign w:val="center"/>
+          </w:tcPr>
+          <w:p>
+            <w:pPr>
+              <w:pStyle w:val="StandardKlein"/>
+            </w:pPr>
+          </w:p>
+        </w:tc>
+        <w:tc>
+          <w:tcPr>
+            <w:tcW w:w="1363" w:type="dxa"/>
+            <w:shd w:val="clear" w:color="auto" w:fill="E7E6E6" w:themeFill="background2"/>
+            <w:vAlign w:val="center"/>
+          </w:tcPr>
+          <w:p>
+            <w:pPr>
+              <w:pStyle w:val="StandardKlein"/>
+            </w:pPr>
+          </w:p>
+        </w:tc>
+        <w:tc>
+          <w:tcPr>
+            <w:tcW w:w="1379" w:type="dxa"/>
+            <w:shd w:val="clear" w:color="auto" w:fill="E7E6E6" w:themeFill="background2"/>
+            <w:vAlign w:val="center"/>
+          </w:tcPr>
+          <w:p>
+            <w:pPr>
+              <w:pStyle w:val="StandardKlein"/>
+            </w:pPr>
+          </w:p>
+        </w:tc>
+        <w:tc>
+          <w:tcPr>
+            <w:tcW w:w="2218" w:type="dxa"/>
             <w:shd w:val="clear" w:color="auto" w:fill="E7E6E6" w:themeFill="background2"/>
             <w:vAlign w:val="center"/>
           </w:tcPr>
@@ -1163,7 +1218,7 @@
         </w:trPr>
         <w:tc>
           <w:tcPr>
-            <w:tcW w:w="566" w:type="dxa"/>
+            <w:tcW w:w="587" w:type="dxa"/>
             <w:shd w:val="clear" w:color="auto" w:fill="FFFFFF" w:themeFill="background1"/>
             <w:vAlign w:val="center"/>
           </w:tcPr>
@@ -1172,73 +1227,73 @@
               <w:pStyle w:val="StandardKlein"/>
             </w:pPr>
             <w:r>
-              <w:t xml:space="preserve">3</w:t>
-            </w:r>
-          </w:p>
-        </w:tc>
-        <w:tc>
-          <w:tcPr>
-            <w:tcW w:w="2963" w:type="dxa"/>
-            <w:shd w:val="clear" w:color="auto" w:fill="E7E6E6" w:themeFill="background2"/>
-            <w:vAlign w:val="center"/>
-          </w:tcPr>
-          <w:p>
-            <w:pPr>
-              <w:pStyle w:val="StandardKlein"/>
-            </w:pPr>
-          </w:p>
-        </w:tc>
-        <w:tc>
-          <w:tcPr>
-            <w:tcW w:w="992" w:type="dxa"/>
-            <w:shd w:val="clear" w:color="auto" w:fill="E7E6E6" w:themeFill="background2"/>
-            <w:vAlign w:val="center"/>
-          </w:tcPr>
-          <w:p>
-            <w:pPr>
-              <w:pStyle w:val="StandardKlein"/>
-            </w:pPr>
-          </w:p>
-        </w:tc>
-        <w:tc>
-          <w:tcPr>
-            <w:tcW w:w="851" w:type="dxa"/>
-            <w:shd w:val="clear" w:color="auto" w:fill="E7E6E6" w:themeFill="background2"/>
-            <w:vAlign w:val="center"/>
-          </w:tcPr>
-          <w:p>
-            <w:pPr>
-              <w:pStyle w:val="StandardKlein"/>
-            </w:pPr>
-          </w:p>
-        </w:tc>
-        <w:tc>
-          <w:tcPr>
-            <w:tcW w:w="1157" w:type="dxa"/>
-            <w:shd w:val="clear" w:color="auto" w:fill="E7E6E6" w:themeFill="background2"/>
-            <w:vAlign w:val="center"/>
-          </w:tcPr>
-          <w:p>
-            <w:pPr>
-              <w:pStyle w:val="StandardKlein"/>
-            </w:pPr>
-          </w:p>
-        </w:tc>
-        <w:tc>
-          <w:tcPr>
-            <w:tcW w:w="1409" w:type="dxa"/>
-            <w:shd w:val="clear" w:color="auto" w:fill="E7E6E6" w:themeFill="background2"/>
-            <w:vAlign w:val="center"/>
-          </w:tcPr>
-          <w:p>
-            <w:pPr>
-              <w:pStyle w:val="StandardKlein"/>
-            </w:pPr>
-          </w:p>
-        </w:tc>
-        <w:tc>
-          <w:tcPr>
-            <w:tcW w:w="2267" w:type="dxa"/>
+              <w:t>3</w:t>
+            </w:r>
+          </w:p>
+        </w:tc>
+        <w:tc>
+          <w:tcPr>
+            <w:tcW w:w="2820" w:type="dxa"/>
+            <w:shd w:val="clear" w:color="auto" w:fill="E7E6E6" w:themeFill="background2"/>
+            <w:vAlign w:val="center"/>
+          </w:tcPr>
+          <w:p>
+            <w:pPr>
+              <w:pStyle w:val="StandardKlein"/>
+            </w:pPr>
+          </w:p>
+        </w:tc>
+        <w:tc>
+          <w:tcPr>
+            <w:tcW w:w="1237" w:type="dxa"/>
+            <w:shd w:val="clear" w:color="auto" w:fill="E7E6E6" w:themeFill="background2"/>
+            <w:vAlign w:val="center"/>
+          </w:tcPr>
+          <w:p>
+            <w:pPr>
+              <w:pStyle w:val="StandardKlein"/>
+            </w:pPr>
+          </w:p>
+        </w:tc>
+        <w:tc>
+          <w:tcPr>
+            <w:tcW w:w="601" w:type="dxa"/>
+            <w:shd w:val="clear" w:color="auto" w:fill="E7E6E6" w:themeFill="background2"/>
+            <w:vAlign w:val="center"/>
+          </w:tcPr>
+          <w:p>
+            <w:pPr>
+              <w:pStyle w:val="StandardKlein"/>
+            </w:pPr>
+          </w:p>
+        </w:tc>
+        <w:tc>
+          <w:tcPr>
+            <w:tcW w:w="1363" w:type="dxa"/>
+            <w:shd w:val="clear" w:color="auto" w:fill="E7E6E6" w:themeFill="background2"/>
+            <w:vAlign w:val="center"/>
+          </w:tcPr>
+          <w:p>
+            <w:pPr>
+              <w:pStyle w:val="StandardKlein"/>
+            </w:pPr>
+          </w:p>
+        </w:tc>
+        <w:tc>
+          <w:tcPr>
+            <w:tcW w:w="1379" w:type="dxa"/>
+            <w:shd w:val="clear" w:color="auto" w:fill="E7E6E6" w:themeFill="background2"/>
+            <w:vAlign w:val="center"/>
+          </w:tcPr>
+          <w:p>
+            <w:pPr>
+              <w:pStyle w:val="StandardKlein"/>
+            </w:pPr>
+          </w:p>
+        </w:tc>
+        <w:tc>
+          <w:tcPr>
+            <w:tcW w:w="2218" w:type="dxa"/>
             <w:shd w:val="clear" w:color="auto" w:fill="E7E6E6" w:themeFill="background2"/>
             <w:vAlign w:val="center"/>
           </w:tcPr>
@@ -1378,7 +1433,7 @@
         </w:trPr>
         <w:tc>
           <w:tcPr>
-            <w:tcW w:w="566" w:type="dxa"/>
+            <w:tcW w:w="587" w:type="dxa"/>
             <w:shd w:val="clear" w:color="auto" w:fill="FFFFFF" w:themeFill="background1"/>
             <w:vAlign w:val="center"/>
           </w:tcPr>
@@ -1387,73 +1442,73 @@
               <w:pStyle w:val="StandardKlein"/>
             </w:pPr>
             <w:r>
-              <w:t xml:space="preserve">4</w:t>
-            </w:r>
-          </w:p>
-        </w:tc>
-        <w:tc>
-          <w:tcPr>
-            <w:tcW w:w="2963" w:type="dxa"/>
-            <w:shd w:val="clear" w:color="auto" w:fill="E7E6E6" w:themeFill="background2"/>
-            <w:vAlign w:val="center"/>
-          </w:tcPr>
-          <w:p>
-            <w:pPr>
-              <w:pStyle w:val="StandardKlein"/>
-            </w:pPr>
-          </w:p>
-        </w:tc>
-        <w:tc>
-          <w:tcPr>
-            <w:tcW w:w="992" w:type="dxa"/>
-            <w:shd w:val="clear" w:color="auto" w:fill="E7E6E6" w:themeFill="background2"/>
-            <w:vAlign w:val="center"/>
-          </w:tcPr>
-          <w:p>
-            <w:pPr>
-              <w:pStyle w:val="StandardKlein"/>
-            </w:pPr>
-          </w:p>
-        </w:tc>
-        <w:tc>
-          <w:tcPr>
-            <w:tcW w:w="851" w:type="dxa"/>
-            <w:shd w:val="clear" w:color="auto" w:fill="E7E6E6" w:themeFill="background2"/>
-            <w:vAlign w:val="center"/>
-          </w:tcPr>
-          <w:p>
-            <w:pPr>
-              <w:pStyle w:val="StandardKlein"/>
-            </w:pPr>
-          </w:p>
-        </w:tc>
-        <w:tc>
-          <w:tcPr>
-            <w:tcW w:w="1157" w:type="dxa"/>
-            <w:shd w:val="clear" w:color="auto" w:fill="E7E6E6" w:themeFill="background2"/>
-            <w:vAlign w:val="center"/>
-          </w:tcPr>
-          <w:p>
-            <w:pPr>
-              <w:pStyle w:val="StandardKlein"/>
-            </w:pPr>
-          </w:p>
-        </w:tc>
-        <w:tc>
-          <w:tcPr>
-            <w:tcW w:w="1409" w:type="dxa"/>
-            <w:shd w:val="clear" w:color="auto" w:fill="E7E6E6" w:themeFill="background2"/>
-            <w:vAlign w:val="center"/>
-          </w:tcPr>
-          <w:p>
-            <w:pPr>
-              <w:pStyle w:val="StandardKlein"/>
-            </w:pPr>
-          </w:p>
-        </w:tc>
-        <w:tc>
-          <w:tcPr>
-            <w:tcW w:w="2267" w:type="dxa"/>
+              <w:t>4</w:t>
+            </w:r>
+          </w:p>
+        </w:tc>
+        <w:tc>
+          <w:tcPr>
+            <w:tcW w:w="2820" w:type="dxa"/>
+            <w:shd w:val="clear" w:color="auto" w:fill="E7E6E6" w:themeFill="background2"/>
+            <w:vAlign w:val="center"/>
+          </w:tcPr>
+          <w:p>
+            <w:pPr>
+              <w:pStyle w:val="StandardKlein"/>
+            </w:pPr>
+          </w:p>
+        </w:tc>
+        <w:tc>
+          <w:tcPr>
+            <w:tcW w:w="1237" w:type="dxa"/>
+            <w:shd w:val="clear" w:color="auto" w:fill="E7E6E6" w:themeFill="background2"/>
+            <w:vAlign w:val="center"/>
+          </w:tcPr>
+          <w:p>
+            <w:pPr>
+              <w:pStyle w:val="StandardKlein"/>
+            </w:pPr>
+          </w:p>
+        </w:tc>
+        <w:tc>
+          <w:tcPr>
+            <w:tcW w:w="601" w:type="dxa"/>
+            <w:shd w:val="clear" w:color="auto" w:fill="E7E6E6" w:themeFill="background2"/>
+            <w:vAlign w:val="center"/>
+          </w:tcPr>
+          <w:p>
+            <w:pPr>
+              <w:pStyle w:val="StandardKlein"/>
+            </w:pPr>
+          </w:p>
+        </w:tc>
+        <w:tc>
+          <w:tcPr>
+            <w:tcW w:w="1363" w:type="dxa"/>
+            <w:shd w:val="clear" w:color="auto" w:fill="E7E6E6" w:themeFill="background2"/>
+            <w:vAlign w:val="center"/>
+          </w:tcPr>
+          <w:p>
+            <w:pPr>
+              <w:pStyle w:val="StandardKlein"/>
+            </w:pPr>
+          </w:p>
+        </w:tc>
+        <w:tc>
+          <w:tcPr>
+            <w:tcW w:w="1379" w:type="dxa"/>
+            <w:shd w:val="clear" w:color="auto" w:fill="E7E6E6" w:themeFill="background2"/>
+            <w:vAlign w:val="center"/>
+          </w:tcPr>
+          <w:p>
+            <w:pPr>
+              <w:pStyle w:val="StandardKlein"/>
+            </w:pPr>
+          </w:p>
+        </w:tc>
+        <w:tc>
+          <w:tcPr>
+            <w:tcW w:w="2218" w:type="dxa"/>
             <w:shd w:val="clear" w:color="auto" w:fill="E7E6E6" w:themeFill="background2"/>
             <w:vAlign w:val="center"/>
           </w:tcPr>
@@ -1593,7 +1648,7 @@
         </w:trPr>
         <w:tc>
           <w:tcPr>
-            <w:tcW w:w="566" w:type="dxa"/>
+            <w:tcW w:w="587" w:type="dxa"/>
             <w:shd w:val="clear" w:color="auto" w:fill="FFFFFF" w:themeFill="background1"/>
             <w:vAlign w:val="center"/>
           </w:tcPr>
@@ -1602,73 +1657,73 @@
               <w:pStyle w:val="StandardKlein"/>
             </w:pPr>
             <w:r>
-              <w:t xml:space="preserve">5</w:t>
-            </w:r>
-          </w:p>
-        </w:tc>
-        <w:tc>
-          <w:tcPr>
-            <w:tcW w:w="2963" w:type="dxa"/>
-            <w:shd w:val="clear" w:color="auto" w:fill="E7E6E6" w:themeFill="background2"/>
-            <w:vAlign w:val="center"/>
-          </w:tcPr>
-          <w:p>
-            <w:pPr>
-              <w:pStyle w:val="StandardKlein"/>
-            </w:pPr>
-          </w:p>
-        </w:tc>
-        <w:tc>
-          <w:tcPr>
-            <w:tcW w:w="992" w:type="dxa"/>
-            <w:shd w:val="clear" w:color="auto" w:fill="E7E6E6" w:themeFill="background2"/>
-            <w:vAlign w:val="center"/>
-          </w:tcPr>
-          <w:p>
-            <w:pPr>
-              <w:pStyle w:val="StandardKlein"/>
-            </w:pPr>
-          </w:p>
-        </w:tc>
-        <w:tc>
-          <w:tcPr>
-            <w:tcW w:w="851" w:type="dxa"/>
-            <w:shd w:val="clear" w:color="auto" w:fill="E7E6E6" w:themeFill="background2"/>
-            <w:vAlign w:val="center"/>
-          </w:tcPr>
-          <w:p>
-            <w:pPr>
-              <w:pStyle w:val="StandardKlein"/>
-            </w:pPr>
-          </w:p>
-        </w:tc>
-        <w:tc>
-          <w:tcPr>
-            <w:tcW w:w="1157" w:type="dxa"/>
-            <w:shd w:val="clear" w:color="auto" w:fill="E7E6E6" w:themeFill="background2"/>
-            <w:vAlign w:val="center"/>
-          </w:tcPr>
-          <w:p>
-            <w:pPr>
-              <w:pStyle w:val="StandardKlein"/>
-            </w:pPr>
-          </w:p>
-        </w:tc>
-        <w:tc>
-          <w:tcPr>
-            <w:tcW w:w="1409" w:type="dxa"/>
-            <w:shd w:val="clear" w:color="auto" w:fill="E7E6E6" w:themeFill="background2"/>
-            <w:vAlign w:val="center"/>
-          </w:tcPr>
-          <w:p>
-            <w:pPr>
-              <w:pStyle w:val="StandardKlein"/>
-            </w:pPr>
-          </w:p>
-        </w:tc>
-        <w:tc>
-          <w:tcPr>
-            <w:tcW w:w="2267" w:type="dxa"/>
+              <w:t>5</w:t>
+            </w:r>
+          </w:p>
+        </w:tc>
+        <w:tc>
+          <w:tcPr>
+            <w:tcW w:w="2820" w:type="dxa"/>
+            <w:shd w:val="clear" w:color="auto" w:fill="E7E6E6" w:themeFill="background2"/>
+            <w:vAlign w:val="center"/>
+          </w:tcPr>
+          <w:p>
+            <w:pPr>
+              <w:pStyle w:val="StandardKlein"/>
+            </w:pPr>
+          </w:p>
+        </w:tc>
+        <w:tc>
+          <w:tcPr>
+            <w:tcW w:w="1237" w:type="dxa"/>
+            <w:shd w:val="clear" w:color="auto" w:fill="E7E6E6" w:themeFill="background2"/>
+            <w:vAlign w:val="center"/>
+          </w:tcPr>
+          <w:p>
+            <w:pPr>
+              <w:pStyle w:val="StandardKlein"/>
+            </w:pPr>
+          </w:p>
+        </w:tc>
+        <w:tc>
+          <w:tcPr>
+            <w:tcW w:w="601" w:type="dxa"/>
+            <w:shd w:val="clear" w:color="auto" w:fill="E7E6E6" w:themeFill="background2"/>
+            <w:vAlign w:val="center"/>
+          </w:tcPr>
+          <w:p>
+            <w:pPr>
+              <w:pStyle w:val="StandardKlein"/>
+            </w:pPr>
+          </w:p>
+        </w:tc>
+        <w:tc>
+          <w:tcPr>
+            <w:tcW w:w="1363" w:type="dxa"/>
+            <w:shd w:val="clear" w:color="auto" w:fill="E7E6E6" w:themeFill="background2"/>
+            <w:vAlign w:val="center"/>
+          </w:tcPr>
+          <w:p>
+            <w:pPr>
+              <w:pStyle w:val="StandardKlein"/>
+            </w:pPr>
+          </w:p>
+        </w:tc>
+        <w:tc>
+          <w:tcPr>
+            <w:tcW w:w="1379" w:type="dxa"/>
+            <w:shd w:val="clear" w:color="auto" w:fill="E7E6E6" w:themeFill="background2"/>
+            <w:vAlign w:val="center"/>
+          </w:tcPr>
+          <w:p>
+            <w:pPr>
+              <w:pStyle w:val="StandardKlein"/>
+            </w:pPr>
+          </w:p>
+        </w:tc>
+        <w:tc>
+          <w:tcPr>
+            <w:tcW w:w="2218" w:type="dxa"/>
             <w:shd w:val="clear" w:color="auto" w:fill="E7E6E6" w:themeFill="background2"/>
             <w:vAlign w:val="center"/>
           </w:tcPr>
@@ -1808,7 +1863,7 @@
         </w:trPr>
         <w:tc>
           <w:tcPr>
-            <w:tcW w:w="566" w:type="dxa"/>
+            <w:tcW w:w="587" w:type="dxa"/>
             <w:shd w:val="clear" w:color="auto" w:fill="FFFFFF" w:themeFill="background1"/>
             <w:vAlign w:val="center"/>
           </w:tcPr>
@@ -1817,73 +1872,73 @@
               <w:pStyle w:val="StandardKlein"/>
             </w:pPr>
             <w:r>
-              <w:t xml:space="preserve">6</w:t>
-            </w:r>
-          </w:p>
-        </w:tc>
-        <w:tc>
-          <w:tcPr>
-            <w:tcW w:w="2963" w:type="dxa"/>
-            <w:shd w:val="clear" w:color="auto" w:fill="E7E6E6" w:themeFill="background2"/>
-            <w:vAlign w:val="center"/>
-          </w:tcPr>
-          <w:p>
-            <w:pPr>
-              <w:pStyle w:val="StandardKlein"/>
-            </w:pPr>
-          </w:p>
-        </w:tc>
-        <w:tc>
-          <w:tcPr>
-            <w:tcW w:w="992" w:type="dxa"/>
-            <w:shd w:val="clear" w:color="auto" w:fill="E7E6E6" w:themeFill="background2"/>
-            <w:vAlign w:val="center"/>
-          </w:tcPr>
-          <w:p>
-            <w:pPr>
-              <w:pStyle w:val="StandardKlein"/>
-            </w:pPr>
-          </w:p>
-        </w:tc>
-        <w:tc>
-          <w:tcPr>
-            <w:tcW w:w="851" w:type="dxa"/>
-            <w:shd w:val="clear" w:color="auto" w:fill="E7E6E6" w:themeFill="background2"/>
-            <w:vAlign w:val="center"/>
-          </w:tcPr>
-          <w:p>
-            <w:pPr>
-              <w:pStyle w:val="StandardKlein"/>
-            </w:pPr>
-          </w:p>
-        </w:tc>
-        <w:tc>
-          <w:tcPr>
-            <w:tcW w:w="1157" w:type="dxa"/>
-            <w:shd w:val="clear" w:color="auto" w:fill="E7E6E6" w:themeFill="background2"/>
-            <w:vAlign w:val="center"/>
-          </w:tcPr>
-          <w:p>
-            <w:pPr>
-              <w:pStyle w:val="StandardKlein"/>
-            </w:pPr>
-          </w:p>
-        </w:tc>
-        <w:tc>
-          <w:tcPr>
-            <w:tcW w:w="1409" w:type="dxa"/>
-            <w:shd w:val="clear" w:color="auto" w:fill="E7E6E6" w:themeFill="background2"/>
-            <w:vAlign w:val="center"/>
-          </w:tcPr>
-          <w:p>
-            <w:pPr>
-              <w:pStyle w:val="StandardKlein"/>
-            </w:pPr>
-          </w:p>
-        </w:tc>
-        <w:tc>
-          <w:tcPr>
-            <w:tcW w:w="2267" w:type="dxa"/>
+              <w:t>6</w:t>
+            </w:r>
+          </w:p>
+        </w:tc>
+        <w:tc>
+          <w:tcPr>
+            <w:tcW w:w="2820" w:type="dxa"/>
+            <w:shd w:val="clear" w:color="auto" w:fill="E7E6E6" w:themeFill="background2"/>
+            <w:vAlign w:val="center"/>
+          </w:tcPr>
+          <w:p>
+            <w:pPr>
+              <w:pStyle w:val="StandardKlein"/>
+            </w:pPr>
+          </w:p>
+        </w:tc>
+        <w:tc>
+          <w:tcPr>
+            <w:tcW w:w="1237" w:type="dxa"/>
+            <w:shd w:val="clear" w:color="auto" w:fill="E7E6E6" w:themeFill="background2"/>
+            <w:vAlign w:val="center"/>
+          </w:tcPr>
+          <w:p>
+            <w:pPr>
+              <w:pStyle w:val="StandardKlein"/>
+            </w:pPr>
+          </w:p>
+        </w:tc>
+        <w:tc>
+          <w:tcPr>
+            <w:tcW w:w="601" w:type="dxa"/>
+            <w:shd w:val="clear" w:color="auto" w:fill="E7E6E6" w:themeFill="background2"/>
+            <w:vAlign w:val="center"/>
+          </w:tcPr>
+          <w:p>
+            <w:pPr>
+              <w:pStyle w:val="StandardKlein"/>
+            </w:pPr>
+          </w:p>
+        </w:tc>
+        <w:tc>
+          <w:tcPr>
+            <w:tcW w:w="1363" w:type="dxa"/>
+            <w:shd w:val="clear" w:color="auto" w:fill="E7E6E6" w:themeFill="background2"/>
+            <w:vAlign w:val="center"/>
+          </w:tcPr>
+          <w:p>
+            <w:pPr>
+              <w:pStyle w:val="StandardKlein"/>
+            </w:pPr>
+          </w:p>
+        </w:tc>
+        <w:tc>
+          <w:tcPr>
+            <w:tcW w:w="1379" w:type="dxa"/>
+            <w:shd w:val="clear" w:color="auto" w:fill="E7E6E6" w:themeFill="background2"/>
+            <w:vAlign w:val="center"/>
+          </w:tcPr>
+          <w:p>
+            <w:pPr>
+              <w:pStyle w:val="StandardKlein"/>
+            </w:pPr>
+          </w:p>
+        </w:tc>
+        <w:tc>
+          <w:tcPr>
+            <w:tcW w:w="2218" w:type="dxa"/>
             <w:shd w:val="clear" w:color="auto" w:fill="E7E6E6" w:themeFill="background2"/>
             <w:vAlign w:val="center"/>
           </w:tcPr>
@@ -2023,7 +2078,7 @@
         </w:trPr>
         <w:tc>
           <w:tcPr>
-            <w:tcW w:w="566" w:type="dxa"/>
+            <w:tcW w:w="587" w:type="dxa"/>
             <w:shd w:val="clear" w:color="auto" w:fill="FFFFFF" w:themeFill="background1"/>
             <w:vAlign w:val="center"/>
           </w:tcPr>
@@ -2032,73 +2087,73 @@
               <w:pStyle w:val="StandardKlein"/>
             </w:pPr>
             <w:r>
-              <w:t xml:space="preserve">7</w:t>
-            </w:r>
-          </w:p>
-        </w:tc>
-        <w:tc>
-          <w:tcPr>
-            <w:tcW w:w="2963" w:type="dxa"/>
-            <w:shd w:val="clear" w:color="auto" w:fill="E7E6E6" w:themeFill="background2"/>
-            <w:vAlign w:val="center"/>
-          </w:tcPr>
-          <w:p>
-            <w:pPr>
-              <w:pStyle w:val="StandardKlein"/>
-            </w:pPr>
-          </w:p>
-        </w:tc>
-        <w:tc>
-          <w:tcPr>
-            <w:tcW w:w="992" w:type="dxa"/>
-            <w:shd w:val="clear" w:color="auto" w:fill="E7E6E6" w:themeFill="background2"/>
-            <w:vAlign w:val="center"/>
-          </w:tcPr>
-          <w:p>
-            <w:pPr>
-              <w:pStyle w:val="StandardKlein"/>
-            </w:pPr>
-          </w:p>
-        </w:tc>
-        <w:tc>
-          <w:tcPr>
-            <w:tcW w:w="851" w:type="dxa"/>
-            <w:shd w:val="clear" w:color="auto" w:fill="E7E6E6" w:themeFill="background2"/>
-            <w:vAlign w:val="center"/>
-          </w:tcPr>
-          <w:p>
-            <w:pPr>
-              <w:pStyle w:val="StandardKlein"/>
-            </w:pPr>
-          </w:p>
-        </w:tc>
-        <w:tc>
-          <w:tcPr>
-            <w:tcW w:w="1157" w:type="dxa"/>
-            <w:shd w:val="clear" w:color="auto" w:fill="E7E6E6" w:themeFill="background2"/>
-            <w:vAlign w:val="center"/>
-          </w:tcPr>
-          <w:p>
-            <w:pPr>
-              <w:pStyle w:val="StandardKlein"/>
-            </w:pPr>
-          </w:p>
-        </w:tc>
-        <w:tc>
-          <w:tcPr>
-            <w:tcW w:w="1409" w:type="dxa"/>
-            <w:shd w:val="clear" w:color="auto" w:fill="E7E6E6" w:themeFill="background2"/>
-            <w:vAlign w:val="center"/>
-          </w:tcPr>
-          <w:p>
-            <w:pPr>
-              <w:pStyle w:val="StandardKlein"/>
-            </w:pPr>
-          </w:p>
-        </w:tc>
-        <w:tc>
-          <w:tcPr>
-            <w:tcW w:w="2267" w:type="dxa"/>
+              <w:t>7</w:t>
+            </w:r>
+          </w:p>
+        </w:tc>
+        <w:tc>
+          <w:tcPr>
+            <w:tcW w:w="2820" w:type="dxa"/>
+            <w:shd w:val="clear" w:color="auto" w:fill="E7E6E6" w:themeFill="background2"/>
+            <w:vAlign w:val="center"/>
+          </w:tcPr>
+          <w:p>
+            <w:pPr>
+              <w:pStyle w:val="StandardKlein"/>
+            </w:pPr>
+          </w:p>
+        </w:tc>
+        <w:tc>
+          <w:tcPr>
+            <w:tcW w:w="1237" w:type="dxa"/>
+            <w:shd w:val="clear" w:color="auto" w:fill="E7E6E6" w:themeFill="background2"/>
+            <w:vAlign w:val="center"/>
+          </w:tcPr>
+          <w:p>
+            <w:pPr>
+              <w:pStyle w:val="StandardKlein"/>
+            </w:pPr>
+          </w:p>
+        </w:tc>
+        <w:tc>
+          <w:tcPr>
+            <w:tcW w:w="601" w:type="dxa"/>
+            <w:shd w:val="clear" w:color="auto" w:fill="E7E6E6" w:themeFill="background2"/>
+            <w:vAlign w:val="center"/>
+          </w:tcPr>
+          <w:p>
+            <w:pPr>
+              <w:pStyle w:val="StandardKlein"/>
+            </w:pPr>
+          </w:p>
+        </w:tc>
+        <w:tc>
+          <w:tcPr>
+            <w:tcW w:w="1363" w:type="dxa"/>
+            <w:shd w:val="clear" w:color="auto" w:fill="E7E6E6" w:themeFill="background2"/>
+            <w:vAlign w:val="center"/>
+          </w:tcPr>
+          <w:p>
+            <w:pPr>
+              <w:pStyle w:val="StandardKlein"/>
+            </w:pPr>
+          </w:p>
+        </w:tc>
+        <w:tc>
+          <w:tcPr>
+            <w:tcW w:w="1379" w:type="dxa"/>
+            <w:shd w:val="clear" w:color="auto" w:fill="E7E6E6" w:themeFill="background2"/>
+            <w:vAlign w:val="center"/>
+          </w:tcPr>
+          <w:p>
+            <w:pPr>
+              <w:pStyle w:val="StandardKlein"/>
+            </w:pPr>
+          </w:p>
+        </w:tc>
+        <w:tc>
+          <w:tcPr>
+            <w:tcW w:w="2218" w:type="dxa"/>
             <w:shd w:val="clear" w:color="auto" w:fill="E7E6E6" w:themeFill="background2"/>
             <w:vAlign w:val="center"/>
           </w:tcPr>
@@ -2272,7 +2327,7 @@
               <w:rPr>
                 <w:b/>
               </w:rPr>
-              <w:t xml:space="preserve">Process temperature</w:t>
+              <w:t>Process temperature</w:t>
             </w:r>
           </w:p>
         </w:tc>
@@ -2304,7 +2359,7 @@
               </w:sdtContent>
             </w:sdt>
             <w:r>
-              <w:t xml:space="preserve">Standard temperature (&lt;500°C)</w:t>
+              <w:t>Standard temperature (&lt;500°C)</w:t>
             </w:r>
           </w:p>
           <w:p>
@@ -2329,7 +2384,7 @@
               </w:sdtContent>
             </w:sdt>
             <w:r>
-              <w:t xml:space="preserve">Low-temperature process</w:t>
+              <w:t>Low-temperature process</w:t>
             </w:r>
             <w:r>
               <w:rPr>
@@ -2364,7 +2419,7 @@
               <w:rPr>
                 <w:b/>
               </w:rPr>
-              <w:t xml:space="preserve">Items with additional documentation</w:t>
+              <w:t>Items with additional documentation</w:t>
             </w:r>
             <w:r>
               <w:rPr>
@@ -2389,7 +2444,7 @@
               </w:rPr>
             </w:pPr>
             <w:r>
-              <w:t xml:space="preserve">No.</w:t>
+              <w:t>No.</w:t>
             </w:r>
           </w:p>
         </w:tc>
@@ -2414,7 +2469,7 @@
               <w:rPr>
                 <w:b/>
               </w:rPr>
-              <w:t xml:space="preserve">Important notes for the coater</w:t>
+              <w:t>Important notes for the coater</w:t>
             </w:r>
           </w:p>
         </w:tc>
@@ -2454,7 +2509,7 @@
               <w:rPr>
                 <w:b/>
               </w:rPr>
-              <w:t xml:space="preserve">Date and signature of ordering party</w:t>
+              <w:t>Date and signature of ordering party</w:t>
             </w:r>
           </w:p>
         </w:tc>
@@ -2497,7 +2552,7 @@
 </file>
 
 <file path=word/endnotes.xml><?xml version="1.0" encoding="utf-8"?>
-<w:endnotes xmlns:wpc="http://schemas.microsoft.com/office/word/2010/wordprocessingCanvas" xmlns:cx="http://schemas.microsoft.com/office/drawing/2014/chartex" xmlns:cx1="http://schemas.microsoft.com/office/drawing/2015/9/8/chartex" xmlns:cx2="http://schemas.microsoft.com/office/drawing/2015/10/21/chartex" xmlns:cx3="http://schemas.microsoft.com/office/drawing/2016/5/9/chartex" xmlns:cx4="http://schemas.microsoft.com/office/drawing/2016/5/10/chartex" xmlns:cx5="http://schemas.microsoft.com/office/drawing/2016/5/11/chartex" xmlns:mc="http://schemas.openxmlformats.org/markup-compatibility/2006" xmlns:o="urn:schemas-microsoft-com:office:office" xmlns:r="http://schemas.openxmlformats.org/officeDocument/2006/relationships" xmlns:m="http://schemas.openxmlformats.org/officeDocument/2006/math" xmlns:v="urn:schemas-microsoft-com:vml" xmlns:wp14="http://schemas.microsoft.com/office/word/2010/wordprocessingDrawing" xmlns:wp="http://schemas.openxmlformats.org/drawingml/2006/wordprocessingDrawing" xmlns:w10="urn:schemas-microsoft-com:office:word" xmlns:w="http://schemas.openxmlformats.org/wordprocessingml/2006/main" xmlns:w14="http://schemas.microsoft.com/office/word/2010/wordml" xmlns:w15="http://schemas.microsoft.com/office/word/2012/wordml" xmlns:w16se="http://schemas.microsoft.com/office/word/2015/wordml/symex" xmlns:wpg="http://schemas.microsoft.com/office/word/2010/wordprocessingGroup" xmlns:wpi="http://schemas.microsoft.com/office/word/2010/wordprocessingInk" xmlns:wne="http://schemas.microsoft.com/office/word/2006/wordml" xmlns:wps="http://schemas.microsoft.com/office/word/2010/wordprocessingShape" mc:Ignorable="w14 w15 w16se wp14">
+<w:endnotes xmlns:wpc="http://schemas.microsoft.com/office/word/2010/wordprocessingCanvas" xmlns:cx="http://schemas.microsoft.com/office/drawing/2014/chartex" xmlns:cx1="http://schemas.microsoft.com/office/drawing/2015/9/8/chartex" xmlns:cx2="http://schemas.microsoft.com/office/drawing/2015/10/21/chartex" xmlns:cx3="http://schemas.microsoft.com/office/drawing/2016/5/9/chartex" xmlns:cx4="http://schemas.microsoft.com/office/drawing/2016/5/10/chartex" xmlns:cx5="http://schemas.microsoft.com/office/drawing/2016/5/11/chartex" xmlns:cx6="http://schemas.microsoft.com/office/drawing/2016/5/12/chartex" xmlns:cx7="http://schemas.microsoft.com/office/drawing/2016/5/13/chartex" xmlns:cx8="http://schemas.microsoft.com/office/drawing/2016/5/14/chartex" xmlns:mc="http://schemas.openxmlformats.org/markup-compatibility/2006" xmlns:o="urn:schemas-microsoft-com:office:office" xmlns:r="http://schemas.openxmlformats.org/officeDocument/2006/relationships" xmlns:m="http://schemas.openxmlformats.org/officeDocument/2006/math" xmlns:v="urn:schemas-microsoft-com:vml" xmlns:wp14="http://schemas.microsoft.com/office/word/2010/wordprocessingDrawing" xmlns:wp="http://schemas.openxmlformats.org/drawingml/2006/wordprocessingDrawing" xmlns:w10="urn:schemas-microsoft-com:office:word" xmlns:w="http://schemas.openxmlformats.org/wordprocessingml/2006/main" xmlns:w14="http://schemas.microsoft.com/office/word/2010/wordml" xmlns:w15="http://schemas.microsoft.com/office/word/2012/wordml" xmlns:w16se="http://schemas.microsoft.com/office/word/2015/wordml/symex" xmlns:wpg="http://schemas.microsoft.com/office/word/2010/wordprocessingGroup" xmlns:wpi="http://schemas.microsoft.com/office/word/2010/wordprocessingInk" xmlns:wne="http://schemas.microsoft.com/office/word/2006/wordml" xmlns:wps="http://schemas.microsoft.com/office/word/2010/wordprocessingShape" mc:Ignorable="w14 w15 w16se wp14">
   <w:endnote w:type="separator" w:id="-1">
     <w:p>
       <w:r>
@@ -2516,7 +2571,7 @@
 </file>
 
 <file path=word/footer1.xml><?xml version="1.0" encoding="utf-8"?>
-<w:ftr xmlns:wpc="http://schemas.microsoft.com/office/word/2010/wordprocessingCanvas" xmlns:cx="http://schemas.microsoft.com/office/drawing/2014/chartex" xmlns:cx1="http://schemas.microsoft.com/office/drawing/2015/9/8/chartex" xmlns:cx2="http://schemas.microsoft.com/office/drawing/2015/10/21/chartex" xmlns:cx3="http://schemas.microsoft.com/office/drawing/2016/5/9/chartex" xmlns:cx4="http://schemas.microsoft.com/office/drawing/2016/5/10/chartex" xmlns:cx5="http://schemas.microsoft.com/office/drawing/2016/5/11/chartex" xmlns:mc="http://schemas.openxmlformats.org/markup-compatibility/2006" xmlns:o="urn:schemas-microsoft-com:office:office" xmlns:r="http://schemas.openxmlformats.org/officeDocument/2006/relationships" xmlns:m="http://schemas.openxmlformats.org/officeDocument/2006/math" xmlns:v="urn:schemas-microsoft-com:vml" xmlns:wp14="http://schemas.microsoft.com/office/word/2010/wordprocessingDrawing" xmlns:wp="http://schemas.openxmlformats.org/drawingml/2006/wordprocessingDrawing" xmlns:w10="urn:schemas-microsoft-com:office:word" xmlns:w="http://schemas.openxmlformats.org/wordprocessingml/2006/main" xmlns:w14="http://schemas.microsoft.com/office/word/2010/wordml" xmlns:w15="http://schemas.microsoft.com/office/word/2012/wordml" xmlns:w16se="http://schemas.microsoft.com/office/word/2015/wordml/symex" xmlns:wpg="http://schemas.microsoft.com/office/word/2010/wordprocessingGroup" xmlns:wpi="http://schemas.microsoft.com/office/word/2010/wordprocessingInk" xmlns:wne="http://schemas.microsoft.com/office/word/2006/wordml" xmlns:wps="http://schemas.microsoft.com/office/word/2010/wordprocessingShape" mc:Ignorable="w14 w15 w16se wp14">
+<w:ftr xmlns:wpc="http://schemas.microsoft.com/office/word/2010/wordprocessingCanvas" xmlns:cx="http://schemas.microsoft.com/office/drawing/2014/chartex" xmlns:cx1="http://schemas.microsoft.com/office/drawing/2015/9/8/chartex" xmlns:cx2="http://schemas.microsoft.com/office/drawing/2015/10/21/chartex" xmlns:cx3="http://schemas.microsoft.com/office/drawing/2016/5/9/chartex" xmlns:cx4="http://schemas.microsoft.com/office/drawing/2016/5/10/chartex" xmlns:cx5="http://schemas.microsoft.com/office/drawing/2016/5/11/chartex" xmlns:cx6="http://schemas.microsoft.com/office/drawing/2016/5/12/chartex" xmlns:cx7="http://schemas.microsoft.com/office/drawing/2016/5/13/chartex" xmlns:cx8="http://schemas.microsoft.com/office/drawing/2016/5/14/chartex" xmlns:mc="http://schemas.openxmlformats.org/markup-compatibility/2006" xmlns:o="urn:schemas-microsoft-com:office:office" xmlns:r="http://schemas.openxmlformats.org/officeDocument/2006/relationships" xmlns:m="http://schemas.openxmlformats.org/officeDocument/2006/math" xmlns:v="urn:schemas-microsoft-com:vml" xmlns:wp14="http://schemas.microsoft.com/office/word/2010/wordprocessingDrawing" xmlns:wp="http://schemas.openxmlformats.org/drawingml/2006/wordprocessingDrawing" xmlns:w10="urn:schemas-microsoft-com:office:word" xmlns:w="http://schemas.openxmlformats.org/wordprocessingml/2006/main" xmlns:w14="http://schemas.microsoft.com/office/word/2010/wordml" xmlns:w15="http://schemas.microsoft.com/office/word/2012/wordml" xmlns:w16se="http://schemas.microsoft.com/office/word/2015/wordml/symex" xmlns:wpg="http://schemas.microsoft.com/office/word/2010/wordprocessingGroup" xmlns:wpi="http://schemas.microsoft.com/office/word/2010/wordprocessingInk" xmlns:wne="http://schemas.microsoft.com/office/word/2006/wordml" xmlns:wps="http://schemas.microsoft.com/office/word/2010/wordprocessingShape" mc:Ignorable="w14 w15 w16se wp14">
   <w:p>
     <w:pPr>
       <w:pStyle w:val="Fuzeile"/>
@@ -2526,7 +2581,7 @@
 </file>
 
 <file path=word/footer2.xml><?xml version="1.0" encoding="utf-8"?>
-<w:ftr xmlns:wpc="http://schemas.microsoft.com/office/word/2010/wordprocessingCanvas" xmlns:cx="http://schemas.microsoft.com/office/drawing/2014/chartex" xmlns:cx1="http://schemas.microsoft.com/office/drawing/2015/9/8/chartex" xmlns:cx2="http://schemas.microsoft.com/office/drawing/2015/10/21/chartex" xmlns:cx3="http://schemas.microsoft.com/office/drawing/2016/5/9/chartex" xmlns:cx4="http://schemas.microsoft.com/office/drawing/2016/5/10/chartex" xmlns:cx5="http://schemas.microsoft.com/office/drawing/2016/5/11/chartex" xmlns:mc="http://schemas.openxmlformats.org/markup-compatibility/2006" xmlns:o="urn:schemas-microsoft-com:office:office" xmlns:r="http://schemas.openxmlformats.org/officeDocument/2006/relationships" xmlns:m="http://schemas.openxmlformats.org/officeDocument/2006/math" xmlns:v="urn:schemas-microsoft-com:vml" xmlns:wp14="http://schemas.microsoft.com/office/word/2010/wordprocessingDrawing" xmlns:wp="http://schemas.openxmlformats.org/drawingml/2006/wordprocessingDrawing" xmlns:w10="urn:schemas-microsoft-com:office:word" xmlns:w="http://schemas.openxmlformats.org/wordprocessingml/2006/main" xmlns:w14="http://schemas.microsoft.com/office/word/2010/wordml" xmlns:w15="http://schemas.microsoft.com/office/word/2012/wordml" xmlns:w16se="http://schemas.microsoft.com/office/word/2015/wordml/symex" xmlns:wpg="http://schemas.microsoft.com/office/word/2010/wordprocessingGroup" xmlns:wpi="http://schemas.microsoft.com/office/word/2010/wordprocessingInk" xmlns:wne="http://schemas.microsoft.com/office/word/2006/wordml" xmlns:wps="http://schemas.microsoft.com/office/word/2010/wordprocessingShape" mc:Ignorable="w14 w15 w16se wp14">
+<w:ftr xmlns:wpc="http://schemas.microsoft.com/office/word/2010/wordprocessingCanvas" xmlns:cx="http://schemas.microsoft.com/office/drawing/2014/chartex" xmlns:cx1="http://schemas.microsoft.com/office/drawing/2015/9/8/chartex" xmlns:cx2="http://schemas.microsoft.com/office/drawing/2015/10/21/chartex" xmlns:cx3="http://schemas.microsoft.com/office/drawing/2016/5/9/chartex" xmlns:cx4="http://schemas.microsoft.com/office/drawing/2016/5/10/chartex" xmlns:cx5="http://schemas.microsoft.com/office/drawing/2016/5/11/chartex" xmlns:cx6="http://schemas.microsoft.com/office/drawing/2016/5/12/chartex" xmlns:cx7="http://schemas.microsoft.com/office/drawing/2016/5/13/chartex" xmlns:cx8="http://schemas.microsoft.com/office/drawing/2016/5/14/chartex" xmlns:mc="http://schemas.openxmlformats.org/markup-compatibility/2006" xmlns:o="urn:schemas-microsoft-com:office:office" xmlns:r="http://schemas.openxmlformats.org/officeDocument/2006/relationships" xmlns:m="http://schemas.openxmlformats.org/officeDocument/2006/math" xmlns:v="urn:schemas-microsoft-com:vml" xmlns:wp14="http://schemas.microsoft.com/office/word/2010/wordprocessingDrawing" xmlns:wp="http://schemas.openxmlformats.org/drawingml/2006/wordprocessingDrawing" xmlns:w10="urn:schemas-microsoft-com:office:word" xmlns:w="http://schemas.openxmlformats.org/wordprocessingml/2006/main" xmlns:w14="http://schemas.microsoft.com/office/word/2010/wordml" xmlns:w15="http://schemas.microsoft.com/office/word/2012/wordml" xmlns:w16se="http://schemas.microsoft.com/office/word/2015/wordml/symex" xmlns:wpg="http://schemas.microsoft.com/office/word/2010/wordprocessingGroup" xmlns:wpi="http://schemas.microsoft.com/office/word/2010/wordprocessingInk" xmlns:wne="http://schemas.microsoft.com/office/word/2006/wordml" xmlns:wps="http://schemas.microsoft.com/office/word/2010/wordprocessingShape" mc:Ignorable="w14 w15 w16se wp14">
   <w:p>
     <w:pPr>
       <w:pStyle w:val="Fuzeile"/>
@@ -2536,7 +2591,7 @@
 </file>
 
 <file path=word/footer3.xml><?xml version="1.0" encoding="utf-8"?>
-<w:ftr xmlns:wpc="http://schemas.microsoft.com/office/word/2010/wordprocessingCanvas" xmlns:cx="http://schemas.microsoft.com/office/drawing/2014/chartex" xmlns:cx1="http://schemas.microsoft.com/office/drawing/2015/9/8/chartex" xmlns:cx2="http://schemas.microsoft.com/office/drawing/2015/10/21/chartex" xmlns:cx3="http://schemas.microsoft.com/office/drawing/2016/5/9/chartex" xmlns:cx4="http://schemas.microsoft.com/office/drawing/2016/5/10/chartex" xmlns:cx5="http://schemas.microsoft.com/office/drawing/2016/5/11/chartex" xmlns:mc="http://schemas.openxmlformats.org/markup-compatibility/2006" xmlns:o="urn:schemas-microsoft-com:office:office" xmlns:r="http://schemas.openxmlformats.org/officeDocument/2006/relationships" xmlns:m="http://schemas.openxmlformats.org/officeDocument/2006/math" xmlns:v="urn:schemas-microsoft-com:vml" xmlns:wp14="http://schemas.microsoft.com/office/word/2010/wordprocessingDrawing" xmlns:wp="http://schemas.openxmlformats.org/drawingml/2006/wordprocessingDrawing" xmlns:w10="urn:schemas-microsoft-com:office:word" xmlns:w="http://schemas.openxmlformats.org/wordprocessingml/2006/main" xmlns:w14="http://schemas.microsoft.com/office/word/2010/wordml" xmlns:w15="http://schemas.microsoft.com/office/word/2012/wordml" xmlns:w16se="http://schemas.microsoft.com/office/word/2015/wordml/symex" xmlns:wpg="http://schemas.microsoft.com/office/word/2010/wordprocessingGroup" xmlns:wpi="http://schemas.microsoft.com/office/word/2010/wordprocessingInk" xmlns:wne="http://schemas.microsoft.com/office/word/2006/wordml" xmlns:wps="http://schemas.microsoft.com/office/word/2010/wordprocessingShape" mc:Ignorable="w14 w15 w16se wp14">
+<w:ftr xmlns:wpc="http://schemas.microsoft.com/office/word/2010/wordprocessingCanvas" xmlns:cx="http://schemas.microsoft.com/office/drawing/2014/chartex" xmlns:cx1="http://schemas.microsoft.com/office/drawing/2015/9/8/chartex" xmlns:cx2="http://schemas.microsoft.com/office/drawing/2015/10/21/chartex" xmlns:cx3="http://schemas.microsoft.com/office/drawing/2016/5/9/chartex" xmlns:cx4="http://schemas.microsoft.com/office/drawing/2016/5/10/chartex" xmlns:cx5="http://schemas.microsoft.com/office/drawing/2016/5/11/chartex" xmlns:cx6="http://schemas.microsoft.com/office/drawing/2016/5/12/chartex" xmlns:cx7="http://schemas.microsoft.com/office/drawing/2016/5/13/chartex" xmlns:cx8="http://schemas.microsoft.com/office/drawing/2016/5/14/chartex" xmlns:mc="http://schemas.openxmlformats.org/markup-compatibility/2006" xmlns:o="urn:schemas-microsoft-com:office:office" xmlns:r="http://schemas.openxmlformats.org/officeDocument/2006/relationships" xmlns:m="http://schemas.openxmlformats.org/officeDocument/2006/math" xmlns:v="urn:schemas-microsoft-com:vml" xmlns:wp14="http://schemas.microsoft.com/office/word/2010/wordprocessingDrawing" xmlns:wp="http://schemas.openxmlformats.org/drawingml/2006/wordprocessingDrawing" xmlns:w10="urn:schemas-microsoft-com:office:word" xmlns:w="http://schemas.openxmlformats.org/wordprocessingml/2006/main" xmlns:w14="http://schemas.microsoft.com/office/word/2010/wordml" xmlns:w15="http://schemas.microsoft.com/office/word/2012/wordml" xmlns:w16se="http://schemas.microsoft.com/office/word/2015/wordml/symex" xmlns:wpg="http://schemas.microsoft.com/office/word/2010/wordprocessingGroup" xmlns:wpi="http://schemas.microsoft.com/office/word/2010/wordprocessingInk" xmlns:wne="http://schemas.microsoft.com/office/word/2006/wordml" xmlns:wps="http://schemas.microsoft.com/office/word/2010/wordprocessingShape" mc:Ignorable="w14 w15 w16se wp14">
   <w:p>
     <w:pPr>
       <w:pStyle w:val="Fuzeile"/>
@@ -2546,7 +2601,7 @@
 </file>
 
 <file path=word/footnotes.xml><?xml version="1.0" encoding="utf-8"?>
-<w:footnotes xmlns:wpc="http://schemas.microsoft.com/office/word/2010/wordprocessingCanvas" xmlns:cx="http://schemas.microsoft.com/office/drawing/2014/chartex" xmlns:cx1="http://schemas.microsoft.com/office/drawing/2015/9/8/chartex" xmlns:cx2="http://schemas.microsoft.com/office/drawing/2015/10/21/chartex" xmlns:cx3="http://schemas.microsoft.com/office/drawing/2016/5/9/chartex" xmlns:cx4="http://schemas.microsoft.com/office/drawing/2016/5/10/chartex" xmlns:cx5="http://schemas.microsoft.com/office/drawing/2016/5/11/chartex" xmlns:mc="http://schemas.openxmlformats.org/markup-compatibility/2006" xmlns:o="urn:schemas-microsoft-com:office:office" xmlns:r="http://schemas.openxmlformats.org/officeDocument/2006/relationships" xmlns:m="http://schemas.openxmlformats.org/officeDocument/2006/math" xmlns:v="urn:schemas-microsoft-com:vml" xmlns:wp14="http://schemas.microsoft.com/office/word/2010/wordprocessingDrawing" xmlns:wp="http://schemas.openxmlformats.org/drawingml/2006/wordprocessingDrawing" xmlns:w10="urn:schemas-microsoft-com:office:word" xmlns:w="http://schemas.openxmlformats.org/wordprocessingml/2006/main" xmlns:w14="http://schemas.microsoft.com/office/word/2010/wordml" xmlns:w15="http://schemas.microsoft.com/office/word/2012/wordml" xmlns:w16se="http://schemas.microsoft.com/office/word/2015/wordml/symex" xmlns:wpg="http://schemas.microsoft.com/office/word/2010/wordprocessingGroup" xmlns:wpi="http://schemas.microsoft.com/office/word/2010/wordprocessingInk" xmlns:wne="http://schemas.microsoft.com/office/word/2006/wordml" xmlns:wps="http://schemas.microsoft.com/office/word/2010/wordprocessingShape" mc:Ignorable="w14 w15 w16se wp14">
+<w:footnotes xmlns:wpc="http://schemas.microsoft.com/office/word/2010/wordprocessingCanvas" xmlns:cx="http://schemas.microsoft.com/office/drawing/2014/chartex" xmlns:cx1="http://schemas.microsoft.com/office/drawing/2015/9/8/chartex" xmlns:cx2="http://schemas.microsoft.com/office/drawing/2015/10/21/chartex" xmlns:cx3="http://schemas.microsoft.com/office/drawing/2016/5/9/chartex" xmlns:cx4="http://schemas.microsoft.com/office/drawing/2016/5/10/chartex" xmlns:cx5="http://schemas.microsoft.com/office/drawing/2016/5/11/chartex" xmlns:cx6="http://schemas.microsoft.com/office/drawing/2016/5/12/chartex" xmlns:cx7="http://schemas.microsoft.com/office/drawing/2016/5/13/chartex" xmlns:cx8="http://schemas.microsoft.com/office/drawing/2016/5/14/chartex" xmlns:mc="http://schemas.openxmlformats.org/markup-compatibility/2006" xmlns:o="urn:schemas-microsoft-com:office:office" xmlns:r="http://schemas.openxmlformats.org/officeDocument/2006/relationships" xmlns:m="http://schemas.openxmlformats.org/officeDocument/2006/math" xmlns:v="urn:schemas-microsoft-com:vml" xmlns:wp14="http://schemas.microsoft.com/office/word/2010/wordprocessingDrawing" xmlns:wp="http://schemas.openxmlformats.org/drawingml/2006/wordprocessingDrawing" xmlns:w10="urn:schemas-microsoft-com:office:word" xmlns:w="http://schemas.openxmlformats.org/wordprocessingml/2006/main" xmlns:w14="http://schemas.microsoft.com/office/word/2010/wordml" xmlns:w15="http://schemas.microsoft.com/office/word/2012/wordml" xmlns:w16se="http://schemas.microsoft.com/office/word/2015/wordml/symex" xmlns:wpg="http://schemas.microsoft.com/office/word/2010/wordprocessingGroup" xmlns:wpi="http://schemas.microsoft.com/office/word/2010/wordprocessingInk" xmlns:wne="http://schemas.microsoft.com/office/word/2006/wordml" xmlns:wps="http://schemas.microsoft.com/office/word/2010/wordprocessingShape" mc:Ignorable="w14 w15 w16se wp14">
   <w:footnote w:type="separator" w:id="-1">
     <w:p>
       <w:r>
@@ -2580,7 +2635,19 @@
         <w:rPr>
           <w:sz w:val="18"/>
         </w:rPr>
-        <w:t xml:space="preserve"> For decoating, please indicate the coat to be removed.</w:t>
+        <w:t xml:space="preserve"> For decoating, please indicate the coat</w:t>
+      </w:r>
+      <w:r>
+        <w:rPr>
+          <w:sz w:val="18"/>
+        </w:rPr>
+        <w:t>ing</w:t>
+      </w:r>
+      <w:r>
+        <w:rPr>
+          <w:sz w:val="18"/>
+        </w:rPr>
+        <w:t xml:space="preserve"> to be removed.</w:t>
       </w:r>
     </w:p>
   </w:footnote>
@@ -2600,31 +2667,7 @@
         <w:rPr>
           <w:sz w:val="18"/>
         </w:rPr>
-        <w:t xml:space="preserve"> Possible coatings for low-temperature processes:</w:t>
-      </w:r>
-      <w:r>
-        <w:rPr>
-          <w:sz w:val="18"/>
-        </w:rPr>
-        <w:t xml:space="preserve"> </w:t>
-      </w:r>
-      <w:r>
-        <w:rPr>
-          <w:sz w:val="18"/>
-        </w:rPr>
-        <w:t xml:space="preserve">TiN, AlTiN, CrN.</w:t>
-      </w:r>
-      <w:r>
-        <w:rPr>
-          <w:sz w:val="18"/>
-        </w:rPr>
-        <w:t xml:space="preserve"> </w:t>
-      </w:r>
-      <w:r>
-        <w:rPr>
-          <w:sz w:val="18"/>
-        </w:rPr>
-        <w:t xml:space="preserve">Others on request.</w:t>
+        <w:t xml:space="preserve"> Possible coatings for low-temperature processes: TiN, AlTiN, CrN. Others on request.</w:t>
       </w:r>
     </w:p>
   </w:footnote>
@@ -2647,19 +2690,7 @@
         <w:rPr>
           <w:sz w:val="18"/>
         </w:rPr>
-        <w:t xml:space="preserve"> Please note documentation such as drawings or important information here and enclose.</w:t>
-      </w:r>
-      <w:r>
-        <w:rPr>
-          <w:sz w:val="18"/>
-        </w:rPr>
-        <w:t xml:space="preserve"> </w:t>
-      </w:r>
-      <w:r>
-        <w:rPr>
-          <w:sz w:val="18"/>
-        </w:rPr>
-        <w:t xml:space="preserve">Mark documents with the corresponding item numbers.</w:t>
+        <w:t xml:space="preserve"> Please note documentation such as drawings or important information here and enclose. Mark documents with the corresponding item numbers.</w:t>
       </w:r>
     </w:p>
   </w:footnote>
@@ -2667,7 +2698,7 @@
 </file>
 
 <file path=word/header1.xml><?xml version="1.0" encoding="utf-8"?>
-<w:hdr xmlns:wpc="http://schemas.microsoft.com/office/word/2010/wordprocessingCanvas" xmlns:cx="http://schemas.microsoft.com/office/drawing/2014/chartex" xmlns:cx1="http://schemas.microsoft.com/office/drawing/2015/9/8/chartex" xmlns:cx2="http://schemas.microsoft.com/office/drawing/2015/10/21/chartex" xmlns:cx3="http://schemas.microsoft.com/office/drawing/2016/5/9/chartex" xmlns:cx4="http://schemas.microsoft.com/office/drawing/2016/5/10/chartex" xmlns:cx5="http://schemas.microsoft.com/office/drawing/2016/5/11/chartex" xmlns:mc="http://schemas.openxmlformats.org/markup-compatibility/2006" xmlns:o="urn:schemas-microsoft-com:office:office" xmlns:r="http://schemas.openxmlformats.org/officeDocument/2006/relationships" xmlns:m="http://schemas.openxmlformats.org/officeDocument/2006/math" xmlns:v="urn:schemas-microsoft-com:vml" xmlns:wp14="http://schemas.microsoft.com/office/word/2010/wordprocessingDrawing" xmlns:wp="http://schemas.openxmlformats.org/drawingml/2006/wordprocessingDrawing" xmlns:w10="urn:schemas-microsoft-com:office:word" xmlns:w="http://schemas.openxmlformats.org/wordprocessingml/2006/main" xmlns:w14="http://schemas.microsoft.com/office/word/2010/wordml" xmlns:w15="http://schemas.microsoft.com/office/word/2012/wordml" xmlns:w16se="http://schemas.microsoft.com/office/word/2015/wordml/symex" xmlns:wpg="http://schemas.microsoft.com/office/word/2010/wordprocessingGroup" xmlns:wpi="http://schemas.microsoft.com/office/word/2010/wordprocessingInk" xmlns:wne="http://schemas.microsoft.com/office/word/2006/wordml" xmlns:wps="http://schemas.microsoft.com/office/word/2010/wordprocessingShape" mc:Ignorable="w14 w15 w16se wp14">
+<w:hdr xmlns:wpc="http://schemas.microsoft.com/office/word/2010/wordprocessingCanvas" xmlns:cx="http://schemas.microsoft.com/office/drawing/2014/chartex" xmlns:cx1="http://schemas.microsoft.com/office/drawing/2015/9/8/chartex" xmlns:cx2="http://schemas.microsoft.com/office/drawing/2015/10/21/chartex" xmlns:cx3="http://schemas.microsoft.com/office/drawing/2016/5/9/chartex" xmlns:cx4="http://schemas.microsoft.com/office/drawing/2016/5/10/chartex" xmlns:cx5="http://schemas.microsoft.com/office/drawing/2016/5/11/chartex" xmlns:cx6="http://schemas.microsoft.com/office/drawing/2016/5/12/chartex" xmlns:cx7="http://schemas.microsoft.com/office/drawing/2016/5/13/chartex" xmlns:cx8="http://schemas.microsoft.com/office/drawing/2016/5/14/chartex" xmlns:mc="http://schemas.openxmlformats.org/markup-compatibility/2006" xmlns:o="urn:schemas-microsoft-com:office:office" xmlns:r="http://schemas.openxmlformats.org/officeDocument/2006/relationships" xmlns:m="http://schemas.openxmlformats.org/officeDocument/2006/math" xmlns:v="urn:schemas-microsoft-com:vml" xmlns:wp14="http://schemas.microsoft.com/office/word/2010/wordprocessingDrawing" xmlns:wp="http://schemas.openxmlformats.org/drawingml/2006/wordprocessingDrawing" xmlns:w10="urn:schemas-microsoft-com:office:word" xmlns:w="http://schemas.openxmlformats.org/wordprocessingml/2006/main" xmlns:w14="http://schemas.microsoft.com/office/word/2010/wordml" xmlns:w15="http://schemas.microsoft.com/office/word/2012/wordml" xmlns:w16se="http://schemas.microsoft.com/office/word/2015/wordml/symex" xmlns:wpg="http://schemas.microsoft.com/office/word/2010/wordprocessingGroup" xmlns:wpi="http://schemas.microsoft.com/office/word/2010/wordprocessingInk" xmlns:wne="http://schemas.microsoft.com/office/word/2006/wordml" xmlns:wps="http://schemas.microsoft.com/office/word/2010/wordprocessingShape" mc:Ignorable="w14 w15 w16se wp14">
   <w:p>
     <w:pPr>
       <w:pStyle w:val="Kopfzeile"/>
@@ -2677,7 +2708,7 @@
 </file>
 
 <file path=word/header2.xml><?xml version="1.0" encoding="utf-8"?>
-<w:hdr xmlns:wpc="http://schemas.microsoft.com/office/word/2010/wordprocessingCanvas" xmlns:cx="http://schemas.microsoft.com/office/drawing/2014/chartex" xmlns:cx1="http://schemas.microsoft.com/office/drawing/2015/9/8/chartex" xmlns:cx2="http://schemas.microsoft.com/office/drawing/2015/10/21/chartex" xmlns:cx3="http://schemas.microsoft.com/office/drawing/2016/5/9/chartex" xmlns:cx4="http://schemas.microsoft.com/office/drawing/2016/5/10/chartex" xmlns:cx5="http://schemas.microsoft.com/office/drawing/2016/5/11/chartex" xmlns:mc="http://schemas.openxmlformats.org/markup-compatibility/2006" xmlns:o="urn:schemas-microsoft-com:office:office" xmlns:r="http://schemas.openxmlformats.org/officeDocument/2006/relationships" xmlns:m="http://schemas.openxmlformats.org/officeDocument/2006/math" xmlns:v="urn:schemas-microsoft-com:vml" xmlns:wp14="http://schemas.microsoft.com/office/word/2010/wordprocessingDrawing" xmlns:wp="http://schemas.openxmlformats.org/drawingml/2006/wordprocessingDrawing" xmlns:w10="urn:schemas-microsoft-com:office:word" xmlns:w="http://schemas.openxmlformats.org/wordprocessingml/2006/main" xmlns:w14="http://schemas.microsoft.com/office/word/2010/wordml" xmlns:w15="http://schemas.microsoft.com/office/word/2012/wordml" xmlns:w16se="http://schemas.microsoft.com/office/word/2015/wordml/symex" xmlns:wpg="http://schemas.microsoft.com/office/word/2010/wordprocessingGroup" xmlns:wpi="http://schemas.microsoft.com/office/word/2010/wordprocessingInk" xmlns:wne="http://schemas.microsoft.com/office/word/2006/wordml" xmlns:wps="http://schemas.microsoft.com/office/word/2010/wordprocessingShape" mc:Ignorable="w14 w15 w16se wp14">
+<w:hdr xmlns:wpc="http://schemas.microsoft.com/office/word/2010/wordprocessingCanvas" xmlns:cx="http://schemas.microsoft.com/office/drawing/2014/chartex" xmlns:cx1="http://schemas.microsoft.com/office/drawing/2015/9/8/chartex" xmlns:cx2="http://schemas.microsoft.com/office/drawing/2015/10/21/chartex" xmlns:cx3="http://schemas.microsoft.com/office/drawing/2016/5/9/chartex" xmlns:cx4="http://schemas.microsoft.com/office/drawing/2016/5/10/chartex" xmlns:cx5="http://schemas.microsoft.com/office/drawing/2016/5/11/chartex" xmlns:cx6="http://schemas.microsoft.com/office/drawing/2016/5/12/chartex" xmlns:cx7="http://schemas.microsoft.com/office/drawing/2016/5/13/chartex" xmlns:cx8="http://schemas.microsoft.com/office/drawing/2016/5/14/chartex" xmlns:mc="http://schemas.openxmlformats.org/markup-compatibility/2006" xmlns:o="urn:schemas-microsoft-com:office:office" xmlns:r="http://schemas.openxmlformats.org/officeDocument/2006/relationships" xmlns:m="http://schemas.openxmlformats.org/officeDocument/2006/math" xmlns:v="urn:schemas-microsoft-com:vml" xmlns:wp14="http://schemas.microsoft.com/office/word/2010/wordprocessingDrawing" xmlns:wp="http://schemas.openxmlformats.org/drawingml/2006/wordprocessingDrawing" xmlns:w10="urn:schemas-microsoft-com:office:word" xmlns:w="http://schemas.openxmlformats.org/wordprocessingml/2006/main" xmlns:w14="http://schemas.microsoft.com/office/word/2010/wordml" xmlns:w15="http://schemas.microsoft.com/office/word/2012/wordml" xmlns:w16se="http://schemas.microsoft.com/office/word/2015/wordml/symex" xmlns:wpg="http://schemas.microsoft.com/office/word/2010/wordprocessingGroup" xmlns:wpi="http://schemas.microsoft.com/office/word/2010/wordprocessingInk" xmlns:wne="http://schemas.microsoft.com/office/word/2006/wordml" xmlns:wps="http://schemas.microsoft.com/office/word/2010/wordprocessingShape" mc:Ignorable="w14 w15 w16se wp14">
   <w:tbl>
     <w:tblPr>
       <w:tblStyle w:val="Tabellenraster"/>
@@ -2718,33 +2749,57 @@
         <w:p>
           <w:pPr>
             <w:pStyle w:val="StandardKlein"/>
+            <w:rPr>
+              <w:lang w:val="de-CH"/>
+            </w:rPr>
           </w:pPr>
           <w:r>
-            <w:t xml:space="preserve">swiss-PVD Coating AG</w:t>
+            <w:rPr>
+              <w:lang w:val="de-CH"/>
+            </w:rPr>
+            <w:t>swiss-PVD Coating AG</w:t>
           </w:r>
         </w:p>
         <w:p>
           <w:pPr>
             <w:pStyle w:val="StandardKlein"/>
+            <w:rPr>
+              <w:lang w:val="de-CH"/>
+            </w:rPr>
           </w:pPr>
           <w:r>
-            <w:t xml:space="preserve">Archstrasse 38</w:t>
+            <w:rPr>
+              <w:lang w:val="de-CH"/>
+            </w:rPr>
+            <w:t>Archstrasse 38</w:t>
           </w:r>
         </w:p>
         <w:p>
           <w:pPr>
             <w:pStyle w:val="StandardKlein"/>
+            <w:rPr>
+              <w:lang w:val="de-CH"/>
+            </w:rPr>
           </w:pPr>
           <w:r>
-            <w:t xml:space="preserve">2540 Grenchen</w:t>
+            <w:rPr>
+              <w:lang w:val="de-CH"/>
+            </w:rPr>
+            <w:t>2540 Grenchen</w:t>
           </w:r>
         </w:p>
         <w:p>
           <w:pPr>
             <w:pStyle w:val="StandardKlein"/>
+            <w:rPr>
+              <w:lang w:val="de-CH"/>
+            </w:rPr>
           </w:pPr>
           <w:r>
-            <w:t xml:space="preserve">Switzerland</w:t>
+            <w:rPr>
+              <w:lang w:val="de-CH"/>
+            </w:rPr>
+            <w:t>Switzerland</w:t>
           </w:r>
         </w:p>
       </w:tc>
@@ -2755,38 +2810,65 @@
         <w:p>
           <w:pPr>
             <w:pStyle w:val="StandardKlein"/>
+            <w:rPr>
+              <w:lang w:val="de-CH"/>
+            </w:rPr>
           </w:pPr>
         </w:p>
         <w:p>
           <w:pPr>
             <w:pStyle w:val="StandardKlein"/>
+            <w:rPr>
+              <w:lang w:val="de-CH"/>
+            </w:rPr>
           </w:pPr>
           <w:r>
-            <w:t xml:space="preserve">Tel. +41 (0)32 652 87 70</w:t>
+            <w:rPr>
+              <w:lang w:val="de-CH"/>
+            </w:rPr>
+            <w:t>Tel. +41 (0)32 652 87 70</w:t>
           </w:r>
         </w:p>
         <w:p>
           <w:pPr>
             <w:pStyle w:val="StandardKlein"/>
+            <w:rPr>
+              <w:lang w:val="de-CH"/>
+            </w:rPr>
           </w:pPr>
           <w:r>
-            <w:t xml:space="preserve">info@swiss-pvd-coating.ch</w:t>
+            <w:rPr>
+              <w:lang w:val="de-CH"/>
+            </w:rPr>
+            <w:t>info@swiss-pvd-coating.ch</w:t>
           </w:r>
         </w:p>
         <w:p>
           <w:pPr>
             <w:pStyle w:val="StandardKlein"/>
+            <w:rPr>
+              <w:lang w:val="de-CH"/>
+            </w:rPr>
           </w:pPr>
           <w:r>
-            <w:t xml:space="preserve">www.swiss-pvd-coating.ch</w:t>
+            <w:rPr>
+              <w:lang w:val="de-CH"/>
+            </w:rPr>
+            <w:t>www.swiss-pvd-coating.ch</w:t>
           </w:r>
         </w:p>
         <w:p>
           <w:pPr>
             <w:pStyle w:val="StandardKlein"/>
+            <w:rPr>
+              <w:lang w:val="de-CH"/>
+            </w:rPr>
           </w:pPr>
           <w:r>
-            <w:t xml:space="preserve">CHE-122.582.555 VAT</w:t>
+            <w:rPr>
+              <w:lang w:val="de-CH"/>
+            </w:rPr>
+            <w:t>CHE-122.582.555 VAT</w:t>
           </w:r>
         </w:p>
       </w:tc>
@@ -2799,6 +2881,10 @@
             <w:jc w:val="right"/>
           </w:pPr>
           <w:r>
+            <w:rPr>
+              <w:noProof/>
+              <w:lang w:val="de-CH" w:eastAsia="de-CH"/>
+            </w:rPr>
             <w:drawing>
               <wp:inline distT="0" distB="0" distL="0" distR="0" wp14:anchorId="654F2CF9" wp14:editId="297D446B">
                 <wp:extent cx="1524326" cy="693568"/>
@@ -2854,7 +2940,7 @@
 </file>
 
 <file path=word/header3.xml><?xml version="1.0" encoding="utf-8"?>
-<w:hdr xmlns:wpc="http://schemas.microsoft.com/office/word/2010/wordprocessingCanvas" xmlns:cx="http://schemas.microsoft.com/office/drawing/2014/chartex" xmlns:cx1="http://schemas.microsoft.com/office/drawing/2015/9/8/chartex" xmlns:cx2="http://schemas.microsoft.com/office/drawing/2015/10/21/chartex" xmlns:cx3="http://schemas.microsoft.com/office/drawing/2016/5/9/chartex" xmlns:cx4="http://schemas.microsoft.com/office/drawing/2016/5/10/chartex" xmlns:cx5="http://schemas.microsoft.com/office/drawing/2016/5/11/chartex" xmlns:mc="http://schemas.openxmlformats.org/markup-compatibility/2006" xmlns:o="urn:schemas-microsoft-com:office:office" xmlns:r="http://schemas.openxmlformats.org/officeDocument/2006/relationships" xmlns:m="http://schemas.openxmlformats.org/officeDocument/2006/math" xmlns:v="urn:schemas-microsoft-com:vml" xmlns:wp14="http://schemas.microsoft.com/office/word/2010/wordprocessingDrawing" xmlns:wp="http://schemas.openxmlformats.org/drawingml/2006/wordprocessingDrawing" xmlns:w10="urn:schemas-microsoft-com:office:word" xmlns:w="http://schemas.openxmlformats.org/wordprocessingml/2006/main" xmlns:w14="http://schemas.microsoft.com/office/word/2010/wordml" xmlns:w15="http://schemas.microsoft.com/office/word/2012/wordml" xmlns:w16se="http://schemas.microsoft.com/office/word/2015/wordml/symex" xmlns:wpg="http://schemas.microsoft.com/office/word/2010/wordprocessingGroup" xmlns:wpi="http://schemas.microsoft.com/office/word/2010/wordprocessingInk" xmlns:wne="http://schemas.microsoft.com/office/word/2006/wordml" xmlns:wps="http://schemas.microsoft.com/office/word/2010/wordprocessingShape" mc:Ignorable="w14 w15 w16se wp14">
+<w:hdr xmlns:wpc="http://schemas.microsoft.com/office/word/2010/wordprocessingCanvas" xmlns:cx="http://schemas.microsoft.com/office/drawing/2014/chartex" xmlns:cx1="http://schemas.microsoft.com/office/drawing/2015/9/8/chartex" xmlns:cx2="http://schemas.microsoft.com/office/drawing/2015/10/21/chartex" xmlns:cx3="http://schemas.microsoft.com/office/drawing/2016/5/9/chartex" xmlns:cx4="http://schemas.microsoft.com/office/drawing/2016/5/10/chartex" xmlns:cx5="http://schemas.microsoft.com/office/drawing/2016/5/11/chartex" xmlns:cx6="http://schemas.microsoft.com/office/drawing/2016/5/12/chartex" xmlns:cx7="http://schemas.microsoft.com/office/drawing/2016/5/13/chartex" xmlns:cx8="http://schemas.microsoft.com/office/drawing/2016/5/14/chartex" xmlns:mc="http://schemas.openxmlformats.org/markup-compatibility/2006" xmlns:o="urn:schemas-microsoft-com:office:office" xmlns:r="http://schemas.openxmlformats.org/officeDocument/2006/relationships" xmlns:m="http://schemas.openxmlformats.org/officeDocument/2006/math" xmlns:v="urn:schemas-microsoft-com:vml" xmlns:wp14="http://schemas.microsoft.com/office/word/2010/wordprocessingDrawing" xmlns:wp="http://schemas.openxmlformats.org/drawingml/2006/wordprocessingDrawing" xmlns:w10="urn:schemas-microsoft-com:office:word" xmlns:w="http://schemas.openxmlformats.org/wordprocessingml/2006/main" xmlns:w14="http://schemas.microsoft.com/office/word/2010/wordml" xmlns:w15="http://schemas.microsoft.com/office/word/2012/wordml" xmlns:w16se="http://schemas.microsoft.com/office/word/2015/wordml/symex" xmlns:wpg="http://schemas.microsoft.com/office/word/2010/wordprocessingGroup" xmlns:wpi="http://schemas.microsoft.com/office/word/2010/wordprocessingInk" xmlns:wne="http://schemas.microsoft.com/office/word/2006/wordml" xmlns:wps="http://schemas.microsoft.com/office/word/2010/wordprocessingShape" mc:Ignorable="w14 w15 w16se wp14">
   <w:p>
     <w:pPr>
       <w:pStyle w:val="Kopfzeile"/>
@@ -3989,7 +4075,7 @@
 </file>
 
 <file path=customXml/itemProps1.xml><?xml version="1.0" encoding="utf-8"?>
-<ds:datastoreItem xmlns:ds="http://schemas.openxmlformats.org/officeDocument/2006/customXml" ds:itemID="{A7C7D328-CF09-43D5-8A5D-7925C505DE1F}">
+<ds:datastoreItem xmlns:ds="http://schemas.openxmlformats.org/officeDocument/2006/customXml" ds:itemID="{F0718D2E-235A-4416-8B29-3AF2CFCAE8A9}">
   <ds:schemaRefs>
     <ds:schemaRef ds:uri="http://schemas.openxmlformats.org/officeDocument/2006/bibliography"/>
   </ds:schemaRefs>

</xml_diff>